<commit_message>
Modified HARA and Functional Safety Concept
</commit_message>
<xml_diff>
--- a/Original_Documents/03_FunctionalSafetyConcept_LaneAssistance.docx
+++ b/Original_Documents/03_FunctionalSafetyConcept_LaneAssistance.docx
@@ -2328,10 +2328,7 @@
               <w:spacing w:line="240" w:lineRule="auto"/>
             </w:pPr>
             <w:r>
-              <w:t>Safety_Goal_0</w:t>
-            </w:r>
-            <w:r>
-              <w:t>3</w:t>
+              <w:t>Safety_Goal_03</w:t>
             </w:r>
           </w:p>
         </w:tc>
@@ -2351,7 +2348,10 @@
               <w:spacing w:line="240" w:lineRule="auto"/>
             </w:pPr>
             <w:r>
-              <w:t>The lane departure warning function shall not be activated independently if this is not intended by the driver.</w:t>
+              <w:t>The lane departure w</w:t>
+            </w:r>
+            <w:r>
+              <w:t>arning function is designed to prevent it from being activated independently if this is not the intention of the driver.</w:t>
             </w:r>
           </w:p>
         </w:tc>
@@ -2644,10 +2644,7 @@
               <w:spacing w:line="240" w:lineRule="auto"/>
             </w:pPr>
             <w:r>
-              <w:t>Electronic Control Unit r</w:t>
-            </w:r>
-            <w:r>
-              <w:t>esponsible for detecting lane lines and determining when the vehicle leaves the lane by mistake.</w:t>
+              <w:t>Electronic Control Unit responsible for detecting lane lines and determining when the vehicle leaves the lane by mistake. Responsible for triggering reactions to add extra torque for LDW and LKA functionality.</w:t>
             </w:r>
           </w:p>
         </w:tc>
@@ -2827,7 +2824,11 @@
               <w:spacing w:line="240" w:lineRule="auto"/>
             </w:pPr>
             <w:r>
-              <w:t>The electronic control unit is responsible for evaluating the torque provided by the driver and for adding an additional torque based on the torque request of the lane assist system (LKA). Initializes the vibration of the steering wheel when the driver inadvertently drifts away from the center of the lane (LDW).</w:t>
+              <w:t xml:space="preserve">The electronic control unit is responsible for evaluating the torque provided by the driver and for adding an additional torque based on the torque request of the lane assist system (LKA). Initializes the vibration of the steering wheel when the driver inadvertently drifts </w:t>
+            </w:r>
+            <w:r>
+              <w:lastRenderedPageBreak/>
+              <w:t>away from the center of the lane (LDW).</w:t>
             </w:r>
           </w:p>
         </w:tc>
@@ -2960,17 +2961,6 @@
       </w:r>
       <w:bookmarkEnd w:id="21"/>
     </w:p>
-    <w:p/>
-    <w:p>
-      <w:r>
-        <w:rPr>
-          <w:b/>
-          <w:color w:val="B7B7B7"/>
-        </w:rPr>
-        <w:t>[Instructions: Fill in the functional safety analysis table below.]</w:t>
-      </w:r>
-    </w:p>
-    <w:p/>
     <w:tbl>
       <w:tblPr>
         <w:tblW w:w="9360" w:type="dxa"/>
@@ -3157,7 +3147,48 @@
             <w:pPr>
               <w:widowControl w:val="0"/>
               <w:spacing w:line="240" w:lineRule="auto"/>
-            </w:pPr>
+              <w:jc w:val="center"/>
+            </w:pPr>
+          </w:p>
+          <w:p>
+            <w:pPr>
+              <w:widowControl w:val="0"/>
+              <w:spacing w:line="240" w:lineRule="auto"/>
+              <w:jc w:val="center"/>
+            </w:pPr>
+            <w:r>
+              <w:t>MORE</w:t>
+            </w:r>
+          </w:p>
+          <w:p>
+            <w:pPr>
+              <w:widowControl w:val="0"/>
+              <w:spacing w:line="240" w:lineRule="auto"/>
+              <w:jc w:val="center"/>
+            </w:pPr>
+          </w:p>
+          <w:p>
+            <w:pPr>
+              <w:widowControl w:val="0"/>
+              <w:spacing w:line="240" w:lineRule="auto"/>
+              <w:jc w:val="center"/>
+            </w:pPr>
+            <w:r>
+              <w:t xml:space="preserve">DV04 - </w:t>
+            </w:r>
+            <w:r>
+              <w:t>Actor effect is too much</w:t>
+            </w:r>
+          </w:p>
+          <w:p>
+            <w:pPr>
+              <w:widowControl w:val="0"/>
+              <w:spacing w:line="240" w:lineRule="auto"/>
+              <w:jc w:val="center"/>
+            </w:pPr>
+            <w:r>
+              <w:t>(torque amplitude)</w:t>
+            </w:r>
           </w:p>
         </w:tc>
         <w:tc>
@@ -3170,6 +3201,48 @@
               <w:right w:w="100" w:type="dxa"/>
             </w:tcMar>
           </w:tcPr>
+          <w:p>
+            <w:pPr>
+              <w:pBdr>
+                <w:top w:val="none" w:sz="0" w:space="0" w:color="auto"/>
+                <w:left w:val="none" w:sz="0" w:space="0" w:color="auto"/>
+                <w:bottom w:val="none" w:sz="0" w:space="0" w:color="auto"/>
+                <w:right w:val="none" w:sz="0" w:space="0" w:color="auto"/>
+                <w:between w:val="none" w:sz="0" w:space="0" w:color="auto"/>
+              </w:pBdr>
+              <w:spacing w:line="240" w:lineRule="auto"/>
+              <w:rPr>
+                <w:rFonts w:ascii="Times New Roman" w:eastAsia="Times New Roman" w:hAnsi="Times New Roman" w:cs="Times New Roman"/>
+                <w:color w:val="auto"/>
+                <w:sz w:val="24"/>
+                <w:szCs w:val="24"/>
+                <w:lang w:val="en-GB"/>
+              </w:rPr>
+            </w:pPr>
+            <w:r>
+              <w:rPr>
+                <w:rFonts w:ascii="Helvetica" w:eastAsia="Times New Roman" w:hAnsi="Helvetica" w:cs="Times New Roman"/>
+                <w:color w:val="4F4F4F"/>
+                <w:sz w:val="21"/>
+                <w:szCs w:val="21"/>
+                <w:shd w:val="clear" w:color="auto" w:fill="FFFFFF"/>
+                <w:lang w:val="en-GB"/>
+              </w:rPr>
+              <w:t>T</w:t>
+            </w:r>
+            <w:r>
+              <w:rPr>
+                <w:lang w:val="en-GB"/>
+              </w:rPr>
+              <w:t>he lane departure warning function applies an oscillating torque with very high torque amplitude (above limit)</w:t>
+            </w:r>
+            <w:r>
+              <w:rPr>
+                <w:lang w:val="en-GB"/>
+              </w:rPr>
+              <w:t>.</w:t>
+            </w:r>
+          </w:p>
           <w:p>
             <w:pPr>
               <w:widowControl w:val="0"/>
@@ -3233,7 +3306,54 @@
             <w:pPr>
               <w:widowControl w:val="0"/>
               <w:spacing w:line="240" w:lineRule="auto"/>
-            </w:pPr>
+              <w:jc w:val="center"/>
+            </w:pPr>
+          </w:p>
+          <w:p>
+            <w:pPr>
+              <w:widowControl w:val="0"/>
+              <w:spacing w:line="240" w:lineRule="auto"/>
+              <w:jc w:val="center"/>
+            </w:pPr>
+            <w:r>
+              <w:t>MORE</w:t>
+            </w:r>
+          </w:p>
+          <w:p>
+            <w:pPr>
+              <w:widowControl w:val="0"/>
+              <w:spacing w:line="240" w:lineRule="auto"/>
+              <w:jc w:val="center"/>
+            </w:pPr>
+          </w:p>
+          <w:p>
+            <w:pPr>
+              <w:widowControl w:val="0"/>
+              <w:spacing w:line="240" w:lineRule="auto"/>
+              <w:jc w:val="center"/>
+            </w:pPr>
+            <w:r>
+              <w:t xml:space="preserve">DV04 - </w:t>
+            </w:r>
+            <w:r>
+              <w:t>Actor effect is too much</w:t>
+            </w:r>
+          </w:p>
+          <w:p>
+            <w:pPr>
+              <w:widowControl w:val="0"/>
+              <w:spacing w:line="240" w:lineRule="auto"/>
+              <w:jc w:val="center"/>
+            </w:pPr>
+            <w:r>
+              <w:t xml:space="preserve">(torque </w:t>
+            </w:r>
+            <w:r>
+              <w:t>frequency</w:t>
+            </w:r>
+            <w:r>
+              <w:t>)</w:t>
+            </w:r>
           </w:p>
         </w:tc>
         <w:tc>
@@ -3248,9 +3368,45 @@
           </w:tcPr>
           <w:p>
             <w:pPr>
-              <w:widowControl w:val="0"/>
-              <w:spacing w:line="240" w:lineRule="auto"/>
-            </w:pPr>
+              <w:pBdr>
+                <w:top w:val="none" w:sz="0" w:space="0" w:color="auto"/>
+                <w:left w:val="none" w:sz="0" w:space="0" w:color="auto"/>
+                <w:bottom w:val="none" w:sz="0" w:space="0" w:color="auto"/>
+                <w:right w:val="none" w:sz="0" w:space="0" w:color="auto"/>
+                <w:between w:val="none" w:sz="0" w:space="0" w:color="auto"/>
+              </w:pBdr>
+              <w:spacing w:line="240" w:lineRule="auto"/>
+              <w:rPr>
+                <w:rFonts w:ascii="Times New Roman" w:eastAsia="Times New Roman" w:hAnsi="Times New Roman" w:cs="Times New Roman"/>
+                <w:color w:val="auto"/>
+                <w:sz w:val="24"/>
+                <w:szCs w:val="24"/>
+                <w:lang w:val="de-DE"/>
+              </w:rPr>
+            </w:pPr>
+            <w:r>
+              <w:rPr>
+                <w:rFonts w:ascii="Helvetica" w:eastAsia="Times New Roman" w:hAnsi="Helvetica" w:cs="Times New Roman"/>
+                <w:color w:val="4F4F4F"/>
+                <w:sz w:val="21"/>
+                <w:szCs w:val="21"/>
+                <w:shd w:val="clear" w:color="auto" w:fill="FFFFFF"/>
+                <w:lang w:val="de-DE"/>
+              </w:rPr>
+              <w:t>T</w:t>
+            </w:r>
+            <w:r>
+              <w:t xml:space="preserve">he lane departure warning function applies an oscillating torque with very high torque </w:t>
+            </w:r>
+            <w:r>
+              <w:t>frequency</w:t>
+            </w:r>
+            <w:r>
+              <w:t xml:space="preserve"> (above limit)</w:t>
+            </w:r>
+            <w:r>
+              <w:t>.</w:t>
+            </w:r>
           </w:p>
           <w:p>
             <w:pPr>
@@ -3317,6 +3473,33 @@
               <w:spacing w:line="240" w:lineRule="auto"/>
             </w:pPr>
           </w:p>
+          <w:p>
+            <w:pPr>
+              <w:widowControl w:val="0"/>
+              <w:spacing w:line="240" w:lineRule="auto"/>
+              <w:jc w:val="center"/>
+            </w:pPr>
+            <w:r>
+              <w:t>NO</w:t>
+            </w:r>
+          </w:p>
+          <w:p>
+            <w:pPr>
+              <w:widowControl w:val="0"/>
+              <w:spacing w:line="240" w:lineRule="auto"/>
+              <w:jc w:val="center"/>
+            </w:pPr>
+          </w:p>
+          <w:p>
+            <w:pPr>
+              <w:widowControl w:val="0"/>
+              <w:spacing w:line="240" w:lineRule="auto"/>
+              <w:jc w:val="center"/>
+            </w:pPr>
+            <w:r>
+              <w:t>DV03 - Function always activated</w:t>
+            </w:r>
+          </w:p>
         </w:tc>
         <w:tc>
           <w:tcPr>
@@ -3331,7 +3514,28 @@
           <w:p>
             <w:pPr>
               <w:widowControl w:val="0"/>
-            </w:pPr>
+              <w:pBdr>
+                <w:top w:val="none" w:sz="0" w:space="0" w:color="auto"/>
+                <w:left w:val="none" w:sz="0" w:space="0" w:color="auto"/>
+                <w:bottom w:val="none" w:sz="0" w:space="0" w:color="auto"/>
+                <w:right w:val="none" w:sz="0" w:space="0" w:color="auto"/>
+                <w:between w:val="none" w:sz="0" w:space="0" w:color="auto"/>
+              </w:pBdr>
+              <w:spacing w:line="240" w:lineRule="auto"/>
+              <w:rPr>
+                <w:rFonts w:ascii="Times New Roman" w:eastAsia="Times New Roman" w:hAnsi="Times New Roman" w:cs="Times New Roman"/>
+                <w:color w:val="auto"/>
+                <w:sz w:val="24"/>
+                <w:szCs w:val="24"/>
+                <w:lang w:val="en-GB"/>
+              </w:rPr>
+            </w:pPr>
+            <w:r>
+              <w:rPr>
+                <w:lang w:val="en-GB"/>
+              </w:rPr>
+              <w:t>The lane keeping assistance function is not limited in time duration which leads to misuse as an autonomous driving function.</w:t>
+            </w:r>
           </w:p>
         </w:tc>
       </w:tr>
@@ -3352,10 +3556,7 @@
               <w:spacing w:line="240" w:lineRule="auto"/>
             </w:pPr>
             <w:r>
-              <w:t>Malfunction_0</w:t>
-            </w:r>
-            <w:r>
-              <w:t>4</w:t>
+              <w:t>Malfunction_04</w:t>
             </w:r>
           </w:p>
         </w:tc>
@@ -3375,11 +3576,11 @@
               <w:spacing w:line="240" w:lineRule="auto"/>
             </w:pPr>
             <w:r>
-              <w:t xml:space="preserve">Lane Departure </w:t>
+              <w:t xml:space="preserve">Lane Departure Warning (LDW) </w:t>
             </w:r>
             <w:r>
               <w:lastRenderedPageBreak/>
-              <w:t>Warning (LDW) function shall apply an oscillating steering torque to provide the driver a haptic feedback</w:t>
+              <w:t>function shall apply an oscillating steering torque to provide the driver a haptic feedback</w:t>
             </w:r>
           </w:p>
         </w:tc>
@@ -3397,7 +3598,35 @@
             <w:pPr>
               <w:widowControl w:val="0"/>
               <w:spacing w:line="240" w:lineRule="auto"/>
-            </w:pPr>
+              <w:jc w:val="center"/>
+            </w:pPr>
+          </w:p>
+          <w:p>
+            <w:pPr>
+              <w:widowControl w:val="0"/>
+              <w:spacing w:line="240" w:lineRule="auto"/>
+              <w:jc w:val="center"/>
+            </w:pPr>
+            <w:r>
+              <w:t>WRONG</w:t>
+            </w:r>
+          </w:p>
+          <w:p>
+            <w:pPr>
+              <w:widowControl w:val="0"/>
+              <w:spacing w:line="240" w:lineRule="auto"/>
+              <w:jc w:val="center"/>
+            </w:pPr>
+          </w:p>
+          <w:p>
+            <w:pPr>
+              <w:widowControl w:val="0"/>
+              <w:spacing w:line="240" w:lineRule="auto"/>
+              <w:jc w:val="center"/>
+            </w:pPr>
+            <w:r>
+              <w:t>DV02 - Function unexpectedly activated</w:t>
+            </w:r>
           </w:p>
         </w:tc>
         <w:tc>
@@ -3415,12 +3644,17 @@
               <w:widowControl w:val="0"/>
               <w:spacing w:line="240" w:lineRule="auto"/>
             </w:pPr>
-          </w:p>
-          <w:p>
-            <w:pPr>
-              <w:widowControl w:val="0"/>
-              <w:spacing w:line="240" w:lineRule="auto"/>
-            </w:pPr>
+            <w:r>
+              <w:lastRenderedPageBreak/>
+              <w:t>The lane departure w</w:t>
+            </w:r>
+            <w:r>
+              <w:t xml:space="preserve">arning function is </w:t>
+            </w:r>
+            <w:r>
+              <w:lastRenderedPageBreak/>
+              <w:t>activated independently. The steering wheel begins to oscillate during normal city driving even if the driver expects the system to be deactivated.</w:t>
+            </w:r>
           </w:p>
         </w:tc>
       </w:tr>
@@ -3447,8 +3681,6 @@
             <w:r>
               <w:t>5</w:t>
             </w:r>
-            <w:bookmarkStart w:id="22" w:name="_GoBack"/>
-            <w:bookmarkEnd w:id="22"/>
           </w:p>
         </w:tc>
         <w:tc>
@@ -3485,7 +3717,35 @@
             <w:pPr>
               <w:widowControl w:val="0"/>
               <w:spacing w:line="240" w:lineRule="auto"/>
-            </w:pPr>
+              <w:jc w:val="center"/>
+            </w:pPr>
+          </w:p>
+          <w:p>
+            <w:pPr>
+              <w:widowControl w:val="0"/>
+              <w:spacing w:line="240" w:lineRule="auto"/>
+              <w:jc w:val="center"/>
+            </w:pPr>
+            <w:r>
+              <w:t>WRONG</w:t>
+            </w:r>
+          </w:p>
+          <w:p>
+            <w:pPr>
+              <w:widowControl w:val="0"/>
+              <w:spacing w:line="240" w:lineRule="auto"/>
+              <w:jc w:val="center"/>
+            </w:pPr>
+          </w:p>
+          <w:p>
+            <w:pPr>
+              <w:widowControl w:val="0"/>
+              <w:spacing w:line="240" w:lineRule="auto"/>
+              <w:jc w:val="center"/>
+            </w:pPr>
+            <w:r>
+              <w:t>DV19 - Sensor detection is wrong</w:t>
+            </w:r>
           </w:p>
         </w:tc>
         <w:tc>
@@ -3502,6 +3762,9 @@
             <w:pPr>
               <w:widowControl w:val="0"/>
             </w:pPr>
+            <w:r>
+              <w:t>The lane keeping assistance system is activated but the system can't detect the lane boundaries correctly because of snow. The systems interpret the lane boundaries wrong and tries to steer off the road.</w:t>
+            </w:r>
           </w:p>
         </w:tc>
       </w:tr>
@@ -3512,13 +3775,13 @@
         <w:pStyle w:val="berschrift2"/>
         <w:contextualSpacing w:val="0"/>
       </w:pPr>
-      <w:bookmarkStart w:id="23" w:name="_frlc9y84ede8" w:colFirst="0" w:colLast="0"/>
-      <w:bookmarkStart w:id="24" w:name="_Toc496189098"/>
-      <w:bookmarkEnd w:id="23"/>
+      <w:bookmarkStart w:id="22" w:name="_frlc9y84ede8" w:colFirst="0" w:colLast="0"/>
+      <w:bookmarkStart w:id="23" w:name="_Toc496189098"/>
+      <w:bookmarkEnd w:id="22"/>
       <w:r>
         <w:t>Functional Safety Requirements</w:t>
       </w:r>
-      <w:bookmarkEnd w:id="24"/>
+      <w:bookmarkEnd w:id="23"/>
     </w:p>
     <w:p>
       <w:r>
@@ -3757,6 +4020,20 @@
             <w:pPr>
               <w:widowControl w:val="0"/>
             </w:pPr>
+            <w:r>
+              <w:t xml:space="preserve">The lane keeping </w:t>
+            </w:r>
+            <w:r>
+              <w:t xml:space="preserve">item shall ensure that the lane departure oscillating torque amplitude is below </w:t>
+            </w:r>
+            <w:proofErr w:type="spellStart"/>
+            <w:r>
+              <w:t>Max_Torque_Amplitude</w:t>
+            </w:r>
+            <w:proofErr w:type="spellEnd"/>
+            <w:r>
+              <w:t>.</w:t>
+            </w:r>
           </w:p>
         </w:tc>
         <w:tc>
@@ -3774,6 +4051,9 @@
               <w:widowControl w:val="0"/>
               <w:spacing w:line="240" w:lineRule="auto"/>
             </w:pPr>
+            <w:r>
+              <w:t>C</w:t>
+            </w:r>
           </w:p>
         </w:tc>
         <w:tc>
@@ -3791,6 +4071,9 @@
               <w:widowControl w:val="0"/>
               <w:spacing w:line="240" w:lineRule="auto"/>
             </w:pPr>
+            <w:r>
+              <w:t>50ms</w:t>
+            </w:r>
           </w:p>
         </w:tc>
         <w:tc>
@@ -3873,6 +4156,17 @@
             <w:pPr>
               <w:widowControl w:val="0"/>
             </w:pPr>
+            <w:r>
+              <w:t xml:space="preserve">The lane keeping item shall ensure that the lane departure oscillating torque frequency is below </w:t>
+            </w:r>
+            <w:proofErr w:type="spellStart"/>
+            <w:r>
+              <w:t>Max_Torque_Frequency</w:t>
+            </w:r>
+            <w:proofErr w:type="spellEnd"/>
+            <w:r>
+              <w:t>.</w:t>
+            </w:r>
           </w:p>
         </w:tc>
         <w:tc>
@@ -3890,6 +4184,9 @@
               <w:widowControl w:val="0"/>
               <w:spacing w:line="240" w:lineRule="auto"/>
             </w:pPr>
+            <w:r>
+              <w:t>C</w:t>
+            </w:r>
           </w:p>
         </w:tc>
         <w:tc>
@@ -3907,6 +4204,142 @@
               <w:widowControl w:val="0"/>
               <w:spacing w:line="240" w:lineRule="auto"/>
             </w:pPr>
+            <w:r>
+              <w:t>50ms</w:t>
+            </w:r>
+          </w:p>
+        </w:tc>
+        <w:tc>
+          <w:tcPr>
+            <w:tcW w:w="1920" w:type="dxa"/>
+            <w:tcMar>
+              <w:top w:w="100" w:type="dxa"/>
+              <w:left w:w="100" w:type="dxa"/>
+              <w:bottom w:w="100" w:type="dxa"/>
+              <w:right w:w="100" w:type="dxa"/>
+            </w:tcMar>
+          </w:tcPr>
+          <w:p>
+            <w:pPr>
+              <w:widowControl w:val="0"/>
+              <w:spacing w:line="240" w:lineRule="auto"/>
+            </w:pPr>
+          </w:p>
+        </w:tc>
+      </w:tr>
+      <w:tr>
+        <w:tc>
+          <w:tcPr>
+            <w:tcW w:w="1530" w:type="dxa"/>
+            <w:tcMar>
+              <w:top w:w="100" w:type="dxa"/>
+              <w:left w:w="100" w:type="dxa"/>
+              <w:bottom w:w="100" w:type="dxa"/>
+              <w:right w:w="100" w:type="dxa"/>
+            </w:tcMar>
+          </w:tcPr>
+          <w:p>
+            <w:pPr>
+              <w:widowControl w:val="0"/>
+              <w:spacing w:line="240" w:lineRule="auto"/>
+            </w:pPr>
+            <w:r>
+              <w:t>Functional</w:t>
+            </w:r>
+          </w:p>
+          <w:p>
+            <w:pPr>
+              <w:widowControl w:val="0"/>
+              <w:spacing w:line="240" w:lineRule="auto"/>
+            </w:pPr>
+            <w:r>
+              <w:t>Safety</w:t>
+            </w:r>
+          </w:p>
+          <w:p>
+            <w:pPr>
+              <w:widowControl w:val="0"/>
+              <w:spacing w:line="240" w:lineRule="auto"/>
+            </w:pPr>
+            <w:r>
+              <w:t>Requirement</w:t>
+            </w:r>
+          </w:p>
+          <w:p>
+            <w:pPr>
+              <w:widowControl w:val="0"/>
+              <w:spacing w:line="240" w:lineRule="auto"/>
+            </w:pPr>
+            <w:r>
+              <w:lastRenderedPageBreak/>
+              <w:t>01-0</w:t>
+            </w:r>
+            <w:r>
+              <w:t>3</w:t>
+            </w:r>
+          </w:p>
+        </w:tc>
+        <w:tc>
+          <w:tcPr>
+            <w:tcW w:w="4500" w:type="dxa"/>
+            <w:tcMar>
+              <w:top w:w="100" w:type="dxa"/>
+              <w:left w:w="100" w:type="dxa"/>
+              <w:bottom w:w="100" w:type="dxa"/>
+              <w:right w:w="100" w:type="dxa"/>
+            </w:tcMar>
+          </w:tcPr>
+          <w:p>
+            <w:pPr>
+              <w:widowControl w:val="0"/>
+            </w:pPr>
+            <w:r>
+              <w:rPr>
+                <w:color w:val="FF0000"/>
+              </w:rPr>
+              <w:lastRenderedPageBreak/>
+              <w:t>TODO</w:t>
+            </w:r>
+          </w:p>
+        </w:tc>
+        <w:tc>
+          <w:tcPr>
+            <w:tcW w:w="360" w:type="dxa"/>
+            <w:tcMar>
+              <w:top w:w="100" w:type="dxa"/>
+              <w:left w:w="100" w:type="dxa"/>
+              <w:bottom w:w="100" w:type="dxa"/>
+              <w:right w:w="100" w:type="dxa"/>
+            </w:tcMar>
+          </w:tcPr>
+          <w:p>
+            <w:pPr>
+              <w:widowControl w:val="0"/>
+              <w:spacing w:line="240" w:lineRule="auto"/>
+            </w:pPr>
+            <w:r>
+              <w:t>A</w:t>
+            </w:r>
+          </w:p>
+        </w:tc>
+        <w:tc>
+          <w:tcPr>
+            <w:tcW w:w="1245" w:type="dxa"/>
+            <w:tcMar>
+              <w:top w:w="100" w:type="dxa"/>
+              <w:left w:w="100" w:type="dxa"/>
+              <w:bottom w:w="100" w:type="dxa"/>
+              <w:right w:w="100" w:type="dxa"/>
+            </w:tcMar>
+          </w:tcPr>
+          <w:p>
+            <w:pPr>
+              <w:widowControl w:val="0"/>
+              <w:spacing w:line="240" w:lineRule="auto"/>
+            </w:pPr>
+            <w:r>
+              <w:t>50ms</w:t>
+            </w:r>
           </w:p>
         </w:tc>
         <w:tc>
@@ -4168,7 +4601,6 @@
               <w:spacing w:line="240" w:lineRule="auto"/>
             </w:pPr>
             <w:r>
-              <w:lastRenderedPageBreak/>
               <w:t>Functional</w:t>
             </w:r>
           </w:p>
@@ -4197,6 +4629,91 @@
             </w:pPr>
             <w:r>
               <w:t>01-02</w:t>
+            </w:r>
+          </w:p>
+        </w:tc>
+        <w:tc>
+          <w:tcPr>
+            <w:tcW w:w="4155" w:type="dxa"/>
+            <w:tcMar>
+              <w:top w:w="100" w:type="dxa"/>
+              <w:left w:w="100" w:type="dxa"/>
+              <w:bottom w:w="100" w:type="dxa"/>
+              <w:right w:w="100" w:type="dxa"/>
+            </w:tcMar>
+          </w:tcPr>
+          <w:p>
+            <w:pPr>
+              <w:widowControl w:val="0"/>
+            </w:pPr>
+          </w:p>
+        </w:tc>
+        <w:tc>
+          <w:tcPr>
+            <w:tcW w:w="4005" w:type="dxa"/>
+            <w:tcMar>
+              <w:top w:w="100" w:type="dxa"/>
+              <w:left w:w="100" w:type="dxa"/>
+              <w:bottom w:w="100" w:type="dxa"/>
+              <w:right w:w="100" w:type="dxa"/>
+            </w:tcMar>
+          </w:tcPr>
+          <w:p>
+            <w:pPr>
+              <w:widowControl w:val="0"/>
+              <w:spacing w:line="240" w:lineRule="auto"/>
+            </w:pPr>
+          </w:p>
+        </w:tc>
+      </w:tr>
+      <w:tr>
+        <w:tc>
+          <w:tcPr>
+            <w:tcW w:w="1530" w:type="dxa"/>
+            <w:tcMar>
+              <w:top w:w="100" w:type="dxa"/>
+              <w:left w:w="100" w:type="dxa"/>
+              <w:bottom w:w="100" w:type="dxa"/>
+              <w:right w:w="100" w:type="dxa"/>
+            </w:tcMar>
+          </w:tcPr>
+          <w:p>
+            <w:pPr>
+              <w:widowControl w:val="0"/>
+              <w:spacing w:line="240" w:lineRule="auto"/>
+            </w:pPr>
+            <w:r>
+              <w:t>Functional</w:t>
+            </w:r>
+          </w:p>
+          <w:p>
+            <w:pPr>
+              <w:widowControl w:val="0"/>
+              <w:spacing w:line="240" w:lineRule="auto"/>
+            </w:pPr>
+            <w:r>
+              <w:t>Safety</w:t>
+            </w:r>
+          </w:p>
+          <w:p>
+            <w:pPr>
+              <w:widowControl w:val="0"/>
+              <w:spacing w:line="240" w:lineRule="auto"/>
+            </w:pPr>
+            <w:r>
+              <w:t>Requirement</w:t>
+            </w:r>
+          </w:p>
+          <w:p>
+            <w:pPr>
+              <w:widowControl w:val="0"/>
+              <w:spacing w:line="240" w:lineRule="auto"/>
+            </w:pPr>
+            <w:r>
+              <w:t>01-0</w:t>
+            </w:r>
+            <w:r>
+              <w:t>3</w:t>
             </w:r>
           </w:p>
         </w:tc>
@@ -4474,6 +4991,42 @@
           <w:p>
             <w:pPr>
               <w:widowControl w:val="0"/>
+              <w:pBdr>
+                <w:top w:val="none" w:sz="0" w:space="0" w:color="auto"/>
+                <w:left w:val="none" w:sz="0" w:space="0" w:color="auto"/>
+                <w:bottom w:val="none" w:sz="0" w:space="0" w:color="auto"/>
+                <w:right w:val="none" w:sz="0" w:space="0" w:color="auto"/>
+                <w:between w:val="none" w:sz="0" w:space="0" w:color="auto"/>
+              </w:pBdr>
+              <w:spacing w:line="240" w:lineRule="auto"/>
+              <w:rPr>
+                <w:lang w:val="en-GB"/>
+              </w:rPr>
+            </w:pPr>
+            <w:r>
+              <w:rPr>
+                <w:lang w:val="en-GB"/>
+              </w:rPr>
+              <w:t xml:space="preserve">The electronic power steering ECU shall ensure that the lane keeping assistance torque is applied for only </w:t>
+            </w:r>
+            <w:proofErr w:type="spellStart"/>
+            <w:r>
+              <w:rPr>
+                <w:lang w:val="en-GB"/>
+              </w:rPr>
+              <w:t>Max_Duration</w:t>
+            </w:r>
+            <w:proofErr w:type="spellEnd"/>
+            <w:r>
+              <w:rPr>
+                <w:lang w:val="en-GB"/>
+              </w:rPr>
+              <w:t>.</w:t>
+            </w:r>
+          </w:p>
+          <w:p>
+            <w:pPr>
+              <w:widowControl w:val="0"/>
             </w:pPr>
           </w:p>
         </w:tc>
@@ -4492,6 +5045,9 @@
               <w:widowControl w:val="0"/>
               <w:spacing w:line="240" w:lineRule="auto"/>
             </w:pPr>
+            <w:r>
+              <w:t>B</w:t>
+            </w:r>
           </w:p>
         </w:tc>
         <w:tc>
@@ -4509,6 +5065,137 @@
               <w:widowControl w:val="0"/>
               <w:spacing w:line="240" w:lineRule="auto"/>
             </w:pPr>
+            <w:r>
+              <w:t>500ms</w:t>
+            </w:r>
+          </w:p>
+        </w:tc>
+        <w:tc>
+          <w:tcPr>
+            <w:tcW w:w="1920" w:type="dxa"/>
+            <w:tcMar>
+              <w:top w:w="100" w:type="dxa"/>
+              <w:left w:w="100" w:type="dxa"/>
+              <w:bottom w:w="100" w:type="dxa"/>
+              <w:right w:w="100" w:type="dxa"/>
+            </w:tcMar>
+          </w:tcPr>
+          <w:p>
+            <w:pPr>
+              <w:widowControl w:val="0"/>
+              <w:spacing w:line="240" w:lineRule="auto"/>
+            </w:pPr>
+          </w:p>
+        </w:tc>
+      </w:tr>
+      <w:tr>
+        <w:tc>
+          <w:tcPr>
+            <w:tcW w:w="1530" w:type="dxa"/>
+            <w:tcMar>
+              <w:top w:w="100" w:type="dxa"/>
+              <w:left w:w="100" w:type="dxa"/>
+              <w:bottom w:w="100" w:type="dxa"/>
+              <w:right w:w="100" w:type="dxa"/>
+            </w:tcMar>
+          </w:tcPr>
+          <w:p>
+            <w:pPr>
+              <w:widowControl w:val="0"/>
+              <w:spacing w:line="240" w:lineRule="auto"/>
+            </w:pPr>
+            <w:r>
+              <w:t>Functional</w:t>
+            </w:r>
+          </w:p>
+          <w:p>
+            <w:pPr>
+              <w:widowControl w:val="0"/>
+              <w:spacing w:line="240" w:lineRule="auto"/>
+            </w:pPr>
+            <w:r>
+              <w:t>Safety</w:t>
+            </w:r>
+          </w:p>
+          <w:p>
+            <w:pPr>
+              <w:widowControl w:val="0"/>
+              <w:spacing w:line="240" w:lineRule="auto"/>
+            </w:pPr>
+            <w:r>
+              <w:t>Requirement</w:t>
+            </w:r>
+          </w:p>
+          <w:p>
+            <w:pPr>
+              <w:widowControl w:val="0"/>
+              <w:spacing w:line="240" w:lineRule="auto"/>
+            </w:pPr>
+            <w:r>
+              <w:t>02-0</w:t>
+            </w:r>
+            <w:r>
+              <w:t>2</w:t>
+            </w:r>
+          </w:p>
+        </w:tc>
+        <w:tc>
+          <w:tcPr>
+            <w:tcW w:w="4500" w:type="dxa"/>
+            <w:tcMar>
+              <w:top w:w="100" w:type="dxa"/>
+              <w:left w:w="100" w:type="dxa"/>
+              <w:bottom w:w="100" w:type="dxa"/>
+              <w:right w:w="100" w:type="dxa"/>
+            </w:tcMar>
+          </w:tcPr>
+          <w:p>
+            <w:pPr>
+              <w:widowControl w:val="0"/>
+            </w:pPr>
+          </w:p>
+        </w:tc>
+        <w:tc>
+          <w:tcPr>
+            <w:tcW w:w="360" w:type="dxa"/>
+            <w:tcMar>
+              <w:top w:w="100" w:type="dxa"/>
+              <w:left w:w="100" w:type="dxa"/>
+              <w:bottom w:w="100" w:type="dxa"/>
+              <w:right w:w="100" w:type="dxa"/>
+            </w:tcMar>
+          </w:tcPr>
+          <w:p>
+            <w:pPr>
+              <w:widowControl w:val="0"/>
+              <w:spacing w:line="240" w:lineRule="auto"/>
+            </w:pPr>
+            <w:r>
+              <w:t>A</w:t>
+            </w:r>
+          </w:p>
+        </w:tc>
+        <w:tc>
+          <w:tcPr>
+            <w:tcW w:w="1245" w:type="dxa"/>
+            <w:tcMar>
+              <w:top w:w="100" w:type="dxa"/>
+              <w:left w:w="100" w:type="dxa"/>
+              <w:bottom w:w="100" w:type="dxa"/>
+              <w:right w:w="100" w:type="dxa"/>
+            </w:tcMar>
+          </w:tcPr>
+          <w:p>
+            <w:pPr>
+              <w:widowControl w:val="0"/>
+              <w:spacing w:line="240" w:lineRule="auto"/>
+            </w:pPr>
+            <w:r>
+              <w:t>50</w:t>
+            </w:r>
+            <w:r>
+              <w:t>ms</w:t>
+            </w:r>
           </w:p>
         </w:tc>
         <w:tc>
@@ -4753,30 +5440,838 @@
           </w:p>
         </w:tc>
       </w:tr>
+      <w:tr>
+        <w:tc>
+          <w:tcPr>
+            <w:tcW w:w="1530" w:type="dxa"/>
+            <w:tcMar>
+              <w:top w:w="100" w:type="dxa"/>
+              <w:left w:w="100" w:type="dxa"/>
+              <w:bottom w:w="100" w:type="dxa"/>
+              <w:right w:w="100" w:type="dxa"/>
+            </w:tcMar>
+          </w:tcPr>
+          <w:p>
+            <w:pPr>
+              <w:widowControl w:val="0"/>
+              <w:spacing w:line="240" w:lineRule="auto"/>
+            </w:pPr>
+            <w:r>
+              <w:t>Functional</w:t>
+            </w:r>
+          </w:p>
+          <w:p>
+            <w:pPr>
+              <w:widowControl w:val="0"/>
+              <w:spacing w:line="240" w:lineRule="auto"/>
+            </w:pPr>
+            <w:r>
+              <w:t>Safety</w:t>
+            </w:r>
+          </w:p>
+          <w:p>
+            <w:pPr>
+              <w:widowControl w:val="0"/>
+              <w:spacing w:line="240" w:lineRule="auto"/>
+            </w:pPr>
+            <w:r>
+              <w:t>Requirement</w:t>
+            </w:r>
+          </w:p>
+          <w:p>
+            <w:pPr>
+              <w:widowControl w:val="0"/>
+              <w:spacing w:line="240" w:lineRule="auto"/>
+            </w:pPr>
+            <w:r>
+              <w:t>02-0</w:t>
+            </w:r>
+            <w:r>
+              <w:t>2</w:t>
+            </w:r>
+          </w:p>
+        </w:tc>
+        <w:tc>
+          <w:tcPr>
+            <w:tcW w:w="4155" w:type="dxa"/>
+            <w:tcMar>
+              <w:top w:w="100" w:type="dxa"/>
+              <w:left w:w="100" w:type="dxa"/>
+              <w:bottom w:w="100" w:type="dxa"/>
+              <w:right w:w="100" w:type="dxa"/>
+            </w:tcMar>
+          </w:tcPr>
+          <w:p>
+            <w:pPr>
+              <w:widowControl w:val="0"/>
+            </w:pPr>
+          </w:p>
+        </w:tc>
+        <w:tc>
+          <w:tcPr>
+            <w:tcW w:w="4005" w:type="dxa"/>
+            <w:tcMar>
+              <w:top w:w="100" w:type="dxa"/>
+              <w:left w:w="100" w:type="dxa"/>
+              <w:bottom w:w="100" w:type="dxa"/>
+              <w:right w:w="100" w:type="dxa"/>
+            </w:tcMar>
+          </w:tcPr>
+          <w:p>
+            <w:pPr>
+              <w:widowControl w:val="0"/>
+              <w:spacing w:line="240" w:lineRule="auto"/>
+            </w:pPr>
+          </w:p>
+        </w:tc>
+      </w:tr>
     </w:tbl>
-    <w:p/>
     <w:p>
       <w:pPr>
         <w:pStyle w:val="berschrift2"/>
         <w:contextualSpacing w:val="0"/>
       </w:pPr>
-      <w:bookmarkStart w:id="25" w:name="_74udkdvf7nod" w:colFirst="0" w:colLast="0"/>
-      <w:bookmarkStart w:id="26" w:name="_Toc496189099"/>
-      <w:bookmarkEnd w:id="25"/>
+      <w:bookmarkStart w:id="24" w:name="_74udkdvf7nod" w:colFirst="0" w:colLast="0"/>
+      <w:bookmarkStart w:id="25" w:name="_Toc496189099"/>
+      <w:bookmarkEnd w:id="24"/>
       <w:r>
         <w:t>Refinement of the System Architecture</w:t>
       </w:r>
-      <w:bookmarkEnd w:id="26"/>
+      <w:bookmarkEnd w:id="25"/>
+    </w:p>
+    <w:p>
+      <w:r>
+        <w:t>The following image shows the refined system architecture:</w:t>
+      </w:r>
     </w:p>
     <w:p>
       <w:r>
         <w:rPr>
-          <w:b/>
-          <w:color w:val="B7B7B7"/>
+          <w:noProof/>
+          <w:lang w:val="de-DE"/>
         </w:rPr>
-        <w:t>[Instructions: Include the refined system architecture. Hint: The refined system architecture should include the system architecture from the end of the functional safety lesson including all of the ASIL labels.]</w:t>
+        <w:drawing>
+          <wp:inline distT="0" distB="0" distL="0" distR="0" wp14:anchorId="2D7AC257" wp14:editId="685FE768">
+            <wp:extent cx="5937885" cy="3345180"/>
+            <wp:effectExtent l="0" t="0" r="5715" b="7620"/>
+            <wp:docPr id="6" name="Bild 6" descr="../Architecture_Diagrams/graphic_asset_3.png"/>
+            <wp:cNvGraphicFramePr>
+              <a:graphicFrameLocks xmlns:a="http://schemas.openxmlformats.org/drawingml/2006/main" noChangeAspect="1"/>
+            </wp:cNvGraphicFramePr>
+            <a:graphic xmlns:a="http://schemas.openxmlformats.org/drawingml/2006/main">
+              <a:graphicData uri="http://schemas.openxmlformats.org/drawingml/2006/picture">
+                <pic:pic xmlns:pic="http://schemas.openxmlformats.org/drawingml/2006/picture">
+                  <pic:nvPicPr>
+                    <pic:cNvPr id="0" name="Picture 2" descr="../Architecture_Diagrams/graphic_asset_3.png"/>
+                    <pic:cNvPicPr>
+                      <a:picLocks noChangeAspect="1" noChangeArrowheads="1"/>
+                    </pic:cNvPicPr>
+                  </pic:nvPicPr>
+                  <pic:blipFill>
+                    <a:blip r:embed="rId12" cstate="print">
+                      <a:extLst>
+                        <a:ext uri="{28A0092B-C50C-407E-A947-70E740481C1C}">
+                          <a14:useLocalDpi xmlns:a14="http://schemas.microsoft.com/office/drawing/2010/main" val="0"/>
+                        </a:ext>
+                      </a:extLst>
+                    </a:blip>
+                    <a:srcRect/>
+                    <a:stretch>
+                      <a:fillRect/>
+                    </a:stretch>
+                  </pic:blipFill>
+                  <pic:spPr bwMode="auto">
+                    <a:xfrm>
+                      <a:off x="0" y="0"/>
+                      <a:ext cx="5937885" cy="3345180"/>
+                    </a:xfrm>
+                    <a:prstGeom prst="rect">
+                      <a:avLst/>
+                    </a:prstGeom>
+                    <a:noFill/>
+                    <a:ln>
+                      <a:noFill/>
+                    </a:ln>
+                  </pic:spPr>
+                </pic:pic>
+              </a:graphicData>
+            </a:graphic>
+          </wp:inline>
+        </w:drawing>
       </w:r>
     </w:p>
+    <w:p>
+      <w:pPr>
+        <w:pStyle w:val="berschrift3"/>
+        <w:contextualSpacing w:val="0"/>
+      </w:pPr>
+      <w:r>
+        <w:t>Description of architecture elements</w:t>
+      </w:r>
+      <w:r>
+        <w:t xml:space="preserve"> </w:t>
+      </w:r>
+      <w:r>
+        <w:rPr>
+          <w:color w:val="FF0000"/>
+        </w:rPr>
+        <w:t>TODO</w:t>
+      </w:r>
+    </w:p>
+    <w:tbl>
+      <w:tblPr>
+        <w:tblW w:w="9360" w:type="dxa"/>
+        <w:tblInd w:w="100" w:type="dxa"/>
+        <w:tblBorders>
+          <w:top w:val="single" w:sz="8" w:space="0" w:color="000000"/>
+          <w:left w:val="single" w:sz="8" w:space="0" w:color="000000"/>
+          <w:bottom w:val="single" w:sz="8" w:space="0" w:color="000000"/>
+          <w:right w:val="single" w:sz="8" w:space="0" w:color="000000"/>
+          <w:insideH w:val="single" w:sz="8" w:space="0" w:color="000000"/>
+          <w:insideV w:val="single" w:sz="8" w:space="0" w:color="000000"/>
+        </w:tblBorders>
+        <w:tblLayout w:type="fixed"/>
+        <w:tblLook w:val="0600" w:firstRow="0" w:lastRow="0" w:firstColumn="0" w:lastColumn="0" w:noHBand="1" w:noVBand="1"/>
+      </w:tblPr>
+      <w:tblGrid>
+        <w:gridCol w:w="2835"/>
+        <w:gridCol w:w="6525"/>
+      </w:tblGrid>
+      <w:tr>
+        <w:tc>
+          <w:tcPr>
+            <w:tcW w:w="2835" w:type="dxa"/>
+            <w:shd w:val="clear" w:color="auto" w:fill="B7B7B7"/>
+            <w:tcMar>
+              <w:top w:w="100" w:type="dxa"/>
+              <w:left w:w="100" w:type="dxa"/>
+              <w:bottom w:w="100" w:type="dxa"/>
+              <w:right w:w="100" w:type="dxa"/>
+            </w:tcMar>
+          </w:tcPr>
+          <w:p>
+            <w:pPr>
+              <w:widowControl w:val="0"/>
+              <w:spacing w:line="240" w:lineRule="auto"/>
+              <w:rPr>
+                <w:b/>
+              </w:rPr>
+            </w:pPr>
+            <w:r>
+              <w:rPr>
+                <w:b/>
+              </w:rPr>
+              <w:t>Element</w:t>
+            </w:r>
+          </w:p>
+        </w:tc>
+        <w:tc>
+          <w:tcPr>
+            <w:tcW w:w="6525" w:type="dxa"/>
+            <w:shd w:val="clear" w:color="auto" w:fill="B7B7B7"/>
+            <w:tcMar>
+              <w:top w:w="100" w:type="dxa"/>
+              <w:left w:w="100" w:type="dxa"/>
+              <w:bottom w:w="100" w:type="dxa"/>
+              <w:right w:w="100" w:type="dxa"/>
+            </w:tcMar>
+          </w:tcPr>
+          <w:p>
+            <w:pPr>
+              <w:widowControl w:val="0"/>
+              <w:spacing w:line="240" w:lineRule="auto"/>
+              <w:rPr>
+                <w:b/>
+              </w:rPr>
+            </w:pPr>
+            <w:r>
+              <w:rPr>
+                <w:b/>
+              </w:rPr>
+              <w:t>Description</w:t>
+            </w:r>
+          </w:p>
+        </w:tc>
+      </w:tr>
+      <w:tr>
+        <w:tc>
+          <w:tcPr>
+            <w:tcW w:w="2835" w:type="dxa"/>
+            <w:tcMar>
+              <w:top w:w="100" w:type="dxa"/>
+              <w:left w:w="100" w:type="dxa"/>
+              <w:bottom w:w="100" w:type="dxa"/>
+              <w:right w:w="100" w:type="dxa"/>
+            </w:tcMar>
+          </w:tcPr>
+          <w:p>
+            <w:pPr>
+              <w:widowControl w:val="0"/>
+              <w:spacing w:line="240" w:lineRule="auto"/>
+            </w:pPr>
+            <w:r>
+              <w:t>Camera Sensor</w:t>
+            </w:r>
+          </w:p>
+        </w:tc>
+        <w:tc>
+          <w:tcPr>
+            <w:tcW w:w="6525" w:type="dxa"/>
+            <w:tcMar>
+              <w:top w:w="100" w:type="dxa"/>
+              <w:left w:w="100" w:type="dxa"/>
+              <w:bottom w:w="100" w:type="dxa"/>
+              <w:right w:w="100" w:type="dxa"/>
+            </w:tcMar>
+          </w:tcPr>
+          <w:p>
+            <w:pPr>
+              <w:widowControl w:val="0"/>
+              <w:spacing w:line="240" w:lineRule="auto"/>
+            </w:pPr>
+            <w:r>
+              <w:t>Sensor for the optical detection of the front area of the vehicle, including detectable lane lines.</w:t>
+            </w:r>
+          </w:p>
+        </w:tc>
+      </w:tr>
+      <w:tr>
+        <w:tc>
+          <w:tcPr>
+            <w:tcW w:w="2835" w:type="dxa"/>
+            <w:tcMar>
+              <w:top w:w="100" w:type="dxa"/>
+              <w:left w:w="100" w:type="dxa"/>
+              <w:bottom w:w="100" w:type="dxa"/>
+              <w:right w:w="100" w:type="dxa"/>
+            </w:tcMar>
+          </w:tcPr>
+          <w:p>
+            <w:pPr>
+              <w:widowControl w:val="0"/>
+              <w:spacing w:line="240" w:lineRule="auto"/>
+            </w:pPr>
+            <w:r>
+              <w:t>Camera Sensor ECU</w:t>
+            </w:r>
+          </w:p>
+        </w:tc>
+        <w:tc>
+          <w:tcPr>
+            <w:tcW w:w="6525" w:type="dxa"/>
+            <w:tcMar>
+              <w:top w:w="100" w:type="dxa"/>
+              <w:left w:w="100" w:type="dxa"/>
+              <w:bottom w:w="100" w:type="dxa"/>
+              <w:right w:w="100" w:type="dxa"/>
+            </w:tcMar>
+          </w:tcPr>
+          <w:p>
+            <w:pPr>
+              <w:widowControl w:val="0"/>
+              <w:spacing w:line="240" w:lineRule="auto"/>
+            </w:pPr>
+            <w:r>
+              <w:t xml:space="preserve">Electronic Control Unit responsible for detecting lane lines and determining when the vehicle leaves the lane by mistake. </w:t>
+            </w:r>
+            <w:r>
+              <w:lastRenderedPageBreak/>
+              <w:t>Responsible for triggering reactions to add extra torque for LDW and LKA functionality.</w:t>
+            </w:r>
+          </w:p>
+        </w:tc>
+      </w:tr>
+      <w:tr>
+        <w:tc>
+          <w:tcPr>
+            <w:tcW w:w="2835" w:type="dxa"/>
+            <w:tcMar>
+              <w:top w:w="100" w:type="dxa"/>
+              <w:left w:w="100" w:type="dxa"/>
+              <w:bottom w:w="100" w:type="dxa"/>
+              <w:right w:w="100" w:type="dxa"/>
+            </w:tcMar>
+          </w:tcPr>
+          <w:p>
+            <w:pPr>
+              <w:widowControl w:val="0"/>
+              <w:spacing w:line="240" w:lineRule="auto"/>
+            </w:pPr>
+            <w:r>
+              <w:lastRenderedPageBreak/>
+              <w:t>Camera Sensor ECU Lane Sensing</w:t>
+            </w:r>
+          </w:p>
+        </w:tc>
+        <w:tc>
+          <w:tcPr>
+            <w:tcW w:w="6525" w:type="dxa"/>
+            <w:tcMar>
+              <w:top w:w="100" w:type="dxa"/>
+              <w:left w:w="100" w:type="dxa"/>
+              <w:bottom w:w="100" w:type="dxa"/>
+              <w:right w:w="100" w:type="dxa"/>
+            </w:tcMar>
+          </w:tcPr>
+          <w:p>
+            <w:pPr>
+              <w:widowControl w:val="0"/>
+              <w:spacing w:line="240" w:lineRule="auto"/>
+            </w:pPr>
+            <w:r>
+              <w:t>Component</w:t>
+            </w:r>
+            <w:r>
+              <w:t xml:space="preserve"> within the camera sensor ECU responsible for detecting lane lines and determining when the vehicle leaves the lane by mistake.</w:t>
+            </w:r>
+          </w:p>
+        </w:tc>
+      </w:tr>
+      <w:tr>
+        <w:tc>
+          <w:tcPr>
+            <w:tcW w:w="2835" w:type="dxa"/>
+            <w:tcMar>
+              <w:top w:w="100" w:type="dxa"/>
+              <w:left w:w="100" w:type="dxa"/>
+              <w:bottom w:w="100" w:type="dxa"/>
+              <w:right w:w="100" w:type="dxa"/>
+            </w:tcMar>
+          </w:tcPr>
+          <w:p>
+            <w:pPr>
+              <w:widowControl w:val="0"/>
+              <w:spacing w:line="240" w:lineRule="auto"/>
+            </w:pPr>
+            <w:r>
+              <w:t>Camera Sensor ECU</w:t>
+            </w:r>
+            <w:r>
+              <w:t xml:space="preserve"> Torque Request Generator</w:t>
+            </w:r>
+          </w:p>
+        </w:tc>
+        <w:tc>
+          <w:tcPr>
+            <w:tcW w:w="6525" w:type="dxa"/>
+            <w:tcMar>
+              <w:top w:w="100" w:type="dxa"/>
+              <w:left w:w="100" w:type="dxa"/>
+              <w:bottom w:w="100" w:type="dxa"/>
+              <w:right w:w="100" w:type="dxa"/>
+            </w:tcMar>
+          </w:tcPr>
+          <w:p>
+            <w:pPr>
+              <w:widowControl w:val="0"/>
+              <w:spacing w:line="240" w:lineRule="auto"/>
+            </w:pPr>
+            <w:r>
+              <w:t>Component</w:t>
+            </w:r>
+            <w:r>
+              <w:t xml:space="preserve"> within the camera sensor ECU</w:t>
+            </w:r>
+            <w:r>
+              <w:t xml:space="preserve"> responsible for </w:t>
+            </w:r>
+            <w:r>
+              <w:t>calculating and sending an request for additional steering torque for the LDW and LKA functionality.</w:t>
+            </w:r>
+          </w:p>
+        </w:tc>
+      </w:tr>
+      <w:tr>
+        <w:tc>
+          <w:tcPr>
+            <w:tcW w:w="2835" w:type="dxa"/>
+            <w:tcMar>
+              <w:top w:w="100" w:type="dxa"/>
+              <w:left w:w="100" w:type="dxa"/>
+              <w:bottom w:w="100" w:type="dxa"/>
+              <w:right w:w="100" w:type="dxa"/>
+            </w:tcMar>
+          </w:tcPr>
+          <w:p>
+            <w:pPr>
+              <w:widowControl w:val="0"/>
+              <w:spacing w:line="240" w:lineRule="auto"/>
+            </w:pPr>
+            <w:r>
+              <w:t>Car Display</w:t>
+            </w:r>
+          </w:p>
+        </w:tc>
+        <w:tc>
+          <w:tcPr>
+            <w:tcW w:w="6525" w:type="dxa"/>
+            <w:tcMar>
+              <w:top w:w="100" w:type="dxa"/>
+              <w:left w:w="100" w:type="dxa"/>
+              <w:bottom w:w="100" w:type="dxa"/>
+              <w:right w:w="100" w:type="dxa"/>
+            </w:tcMar>
+          </w:tcPr>
+          <w:p>
+            <w:pPr>
+              <w:widowControl w:val="0"/>
+              <w:spacing w:line="240" w:lineRule="auto"/>
+            </w:pPr>
+            <w:r>
+              <w:t>Visual display which is, among other functionalities, responsible for displaying warning of lane departures and LKA and LDW activation-status.</w:t>
+            </w:r>
+          </w:p>
+        </w:tc>
+        <w:bookmarkStart w:id="26" w:name="_GoBack"/>
+        <w:bookmarkEnd w:id="26"/>
+      </w:tr>
+      <w:tr>
+        <w:tc>
+          <w:tcPr>
+            <w:tcW w:w="2835" w:type="dxa"/>
+            <w:tcMar>
+              <w:top w:w="100" w:type="dxa"/>
+              <w:left w:w="100" w:type="dxa"/>
+              <w:bottom w:w="100" w:type="dxa"/>
+              <w:right w:w="100" w:type="dxa"/>
+            </w:tcMar>
+          </w:tcPr>
+          <w:p>
+            <w:pPr>
+              <w:widowControl w:val="0"/>
+              <w:spacing w:line="240" w:lineRule="auto"/>
+            </w:pPr>
+            <w:r>
+              <w:t>Car Display ECU</w:t>
+            </w:r>
+          </w:p>
+        </w:tc>
+        <w:tc>
+          <w:tcPr>
+            <w:tcW w:w="6525" w:type="dxa"/>
+            <w:tcMar>
+              <w:top w:w="100" w:type="dxa"/>
+              <w:left w:w="100" w:type="dxa"/>
+              <w:bottom w:w="100" w:type="dxa"/>
+              <w:right w:w="100" w:type="dxa"/>
+            </w:tcMar>
+          </w:tcPr>
+          <w:p>
+            <w:pPr>
+              <w:widowControl w:val="0"/>
+              <w:spacing w:line="240" w:lineRule="auto"/>
+            </w:pPr>
+            <w:r>
+              <w:t xml:space="preserve">Electronic control unit, which is responsible for creating and providing the data and information that the </w:t>
+            </w:r>
+            <w:r>
+              <w:t xml:space="preserve">car </w:t>
+            </w:r>
+            <w:r>
+              <w:t>display visualize</w:t>
+            </w:r>
+            <w:r>
+              <w:t>s</w:t>
+            </w:r>
+            <w:r>
+              <w:t>.</w:t>
+            </w:r>
+          </w:p>
+        </w:tc>
+      </w:tr>
+      <w:tr>
+        <w:tc>
+          <w:tcPr>
+            <w:tcW w:w="2835" w:type="dxa"/>
+            <w:tcMar>
+              <w:top w:w="100" w:type="dxa"/>
+              <w:left w:w="100" w:type="dxa"/>
+              <w:bottom w:w="100" w:type="dxa"/>
+              <w:right w:w="100" w:type="dxa"/>
+            </w:tcMar>
+          </w:tcPr>
+          <w:p>
+            <w:pPr>
+              <w:widowControl w:val="0"/>
+              <w:spacing w:line="240" w:lineRule="auto"/>
+            </w:pPr>
+            <w:r>
+              <w:t>Car Display ECU</w:t>
+            </w:r>
+          </w:p>
+          <w:p>
+            <w:pPr>
+              <w:widowControl w:val="0"/>
+              <w:spacing w:line="240" w:lineRule="auto"/>
+            </w:pPr>
+            <w:r>
+              <w:t>LA on/off status</w:t>
+            </w:r>
+          </w:p>
+        </w:tc>
+        <w:tc>
+          <w:tcPr>
+            <w:tcW w:w="6525" w:type="dxa"/>
+            <w:tcMar>
+              <w:top w:w="100" w:type="dxa"/>
+              <w:left w:w="100" w:type="dxa"/>
+              <w:bottom w:w="100" w:type="dxa"/>
+              <w:right w:w="100" w:type="dxa"/>
+            </w:tcMar>
+          </w:tcPr>
+          <w:p>
+            <w:pPr>
+              <w:widowControl w:val="0"/>
+              <w:spacing w:line="240" w:lineRule="auto"/>
+            </w:pPr>
+            <w:r>
+              <w:t>Component within the car display ECU responsible for visualizing if the lane assistance functionality is switched on or off.</w:t>
+            </w:r>
+          </w:p>
+        </w:tc>
+      </w:tr>
+      <w:tr>
+        <w:tc>
+          <w:tcPr>
+            <w:tcW w:w="2835" w:type="dxa"/>
+            <w:tcMar>
+              <w:top w:w="100" w:type="dxa"/>
+              <w:left w:w="100" w:type="dxa"/>
+              <w:bottom w:w="100" w:type="dxa"/>
+              <w:right w:w="100" w:type="dxa"/>
+            </w:tcMar>
+          </w:tcPr>
+          <w:p>
+            <w:pPr>
+              <w:widowControl w:val="0"/>
+              <w:spacing w:line="240" w:lineRule="auto"/>
+            </w:pPr>
+            <w:r>
+              <w:t>Car Display ECU</w:t>
+            </w:r>
+          </w:p>
+          <w:p>
+            <w:pPr>
+              <w:widowControl w:val="0"/>
+              <w:spacing w:line="240" w:lineRule="auto"/>
+            </w:pPr>
+            <w:r>
+              <w:t>LA active/inactive</w:t>
+            </w:r>
+          </w:p>
+        </w:tc>
+        <w:tc>
+          <w:tcPr>
+            <w:tcW w:w="6525" w:type="dxa"/>
+            <w:tcMar>
+              <w:top w:w="100" w:type="dxa"/>
+              <w:left w:w="100" w:type="dxa"/>
+              <w:bottom w:w="100" w:type="dxa"/>
+              <w:right w:w="100" w:type="dxa"/>
+            </w:tcMar>
+          </w:tcPr>
+          <w:p>
+            <w:pPr>
+              <w:widowControl w:val="0"/>
+              <w:spacing w:line="240" w:lineRule="auto"/>
+            </w:pPr>
+            <w:r>
+              <w:t>Component within the car display ECU responsible for visualizing if the lane assistance functionality is active at the moment. Active means the car is drifting away from the center of the lane and LKA is actively acting or the car is getting too narrow to a lane boundary and LDW is warning.</w:t>
+            </w:r>
+          </w:p>
+        </w:tc>
+      </w:tr>
+      <w:tr>
+        <w:tc>
+          <w:tcPr>
+            <w:tcW w:w="2835" w:type="dxa"/>
+            <w:tcMar>
+              <w:top w:w="100" w:type="dxa"/>
+              <w:left w:w="100" w:type="dxa"/>
+              <w:bottom w:w="100" w:type="dxa"/>
+              <w:right w:w="100" w:type="dxa"/>
+            </w:tcMar>
+          </w:tcPr>
+          <w:p>
+            <w:pPr>
+              <w:widowControl w:val="0"/>
+              <w:spacing w:line="240" w:lineRule="auto"/>
+            </w:pPr>
+            <w:r>
+              <w:t>Car Display ECU</w:t>
+            </w:r>
+          </w:p>
+          <w:p>
+            <w:pPr>
+              <w:widowControl w:val="0"/>
+              <w:spacing w:line="240" w:lineRule="auto"/>
+            </w:pPr>
+            <w:r>
+              <w:t>LA malfunction warning</w:t>
+            </w:r>
+          </w:p>
+        </w:tc>
+        <w:tc>
+          <w:tcPr>
+            <w:tcW w:w="6525" w:type="dxa"/>
+            <w:tcMar>
+              <w:top w:w="100" w:type="dxa"/>
+              <w:left w:w="100" w:type="dxa"/>
+              <w:bottom w:w="100" w:type="dxa"/>
+              <w:right w:w="100" w:type="dxa"/>
+            </w:tcMar>
+          </w:tcPr>
+          <w:p>
+            <w:pPr>
+              <w:widowControl w:val="0"/>
+              <w:spacing w:line="240" w:lineRule="auto"/>
+            </w:pPr>
+            <w:r>
+              <w:t>Component within the car display ECU responsible for visualizing</w:t>
+            </w:r>
+            <w:r>
+              <w:t xml:space="preserve"> if there occurs any malfunction within the lane assistance system.</w:t>
+            </w:r>
+          </w:p>
+        </w:tc>
+      </w:tr>
+      <w:tr>
+        <w:tc>
+          <w:tcPr>
+            <w:tcW w:w="2835" w:type="dxa"/>
+            <w:tcMar>
+              <w:top w:w="100" w:type="dxa"/>
+              <w:left w:w="100" w:type="dxa"/>
+              <w:bottom w:w="100" w:type="dxa"/>
+              <w:right w:w="100" w:type="dxa"/>
+            </w:tcMar>
+          </w:tcPr>
+          <w:p>
+            <w:pPr>
+              <w:widowControl w:val="0"/>
+              <w:spacing w:line="240" w:lineRule="auto"/>
+            </w:pPr>
+            <w:r>
+              <w:t>Driver Steering Torque Sensor</w:t>
+            </w:r>
+          </w:p>
+        </w:tc>
+        <w:tc>
+          <w:tcPr>
+            <w:tcW w:w="6525" w:type="dxa"/>
+            <w:tcMar>
+              <w:top w:w="100" w:type="dxa"/>
+              <w:left w:w="100" w:type="dxa"/>
+              <w:bottom w:w="100" w:type="dxa"/>
+              <w:right w:w="100" w:type="dxa"/>
+            </w:tcMar>
+          </w:tcPr>
+          <w:p>
+            <w:pPr>
+              <w:widowControl w:val="0"/>
+              <w:spacing w:line="240" w:lineRule="auto"/>
+            </w:pPr>
+            <w:r>
+              <w:t>Sensor responsible for measuring the steering torque provided by the driver.</w:t>
+            </w:r>
+          </w:p>
+        </w:tc>
+      </w:tr>
+      <w:tr>
+        <w:tc>
+          <w:tcPr>
+            <w:tcW w:w="2835" w:type="dxa"/>
+            <w:tcMar>
+              <w:top w:w="100" w:type="dxa"/>
+              <w:left w:w="100" w:type="dxa"/>
+              <w:bottom w:w="100" w:type="dxa"/>
+              <w:right w:w="100" w:type="dxa"/>
+            </w:tcMar>
+          </w:tcPr>
+          <w:p>
+            <w:pPr>
+              <w:widowControl w:val="0"/>
+              <w:spacing w:line="240" w:lineRule="auto"/>
+            </w:pPr>
+            <w:r>
+              <w:t>Electronic Power Steering</w:t>
+            </w:r>
+            <w:r>
+              <w:t xml:space="preserve"> (EPS)</w:t>
+            </w:r>
+            <w:r>
+              <w:t xml:space="preserve"> ECU</w:t>
+            </w:r>
+          </w:p>
+        </w:tc>
+        <w:tc>
+          <w:tcPr>
+            <w:tcW w:w="6525" w:type="dxa"/>
+            <w:tcMar>
+              <w:top w:w="100" w:type="dxa"/>
+              <w:left w:w="100" w:type="dxa"/>
+              <w:bottom w:w="100" w:type="dxa"/>
+              <w:right w:w="100" w:type="dxa"/>
+            </w:tcMar>
+          </w:tcPr>
+          <w:p>
+            <w:pPr>
+              <w:widowControl w:val="0"/>
+              <w:spacing w:line="240" w:lineRule="auto"/>
+            </w:pPr>
+            <w:r>
+              <w:rPr>
+                <w:color w:val="FF0000"/>
+              </w:rPr>
+              <w:t>The electronic control unit is responsible for evaluating the torque provided by the driver and for adding an additional torque based on the torque request of the lane assist system (LKA). Initializes the vibration of the steering wheel when the driver inadvertently drifts away from the center of the lane (LDW).</w:t>
+            </w:r>
+          </w:p>
+        </w:tc>
+      </w:tr>
+      <w:tr>
+        <w:tc>
+          <w:tcPr>
+            <w:tcW w:w="2835" w:type="dxa"/>
+            <w:tcMar>
+              <w:top w:w="100" w:type="dxa"/>
+              <w:left w:w="100" w:type="dxa"/>
+              <w:bottom w:w="100" w:type="dxa"/>
+              <w:right w:w="100" w:type="dxa"/>
+            </w:tcMar>
+          </w:tcPr>
+          <w:p>
+            <w:pPr>
+              <w:widowControl w:val="0"/>
+              <w:spacing w:line="240" w:lineRule="auto"/>
+            </w:pPr>
+            <w:r>
+              <w:t>Motor</w:t>
+            </w:r>
+          </w:p>
+        </w:tc>
+        <w:tc>
+          <w:tcPr>
+            <w:tcW w:w="6525" w:type="dxa"/>
+            <w:tcMar>
+              <w:top w:w="100" w:type="dxa"/>
+              <w:left w:w="100" w:type="dxa"/>
+              <w:bottom w:w="100" w:type="dxa"/>
+              <w:right w:w="100" w:type="dxa"/>
+            </w:tcMar>
+          </w:tcPr>
+          <w:p>
+            <w:pPr>
+              <w:widowControl w:val="0"/>
+              <w:spacing w:line="240" w:lineRule="auto"/>
+            </w:pPr>
+            <w:r>
+              <w:t xml:space="preserve">Mechatronic device which adds extra steering torque directly to the steering wheel. </w:t>
+            </w:r>
+          </w:p>
+        </w:tc>
+      </w:tr>
+    </w:tbl>
+    <w:p/>
     <w:p>
       <w:pPr>
         <w:pStyle w:val="berschrift2"/>
@@ -5717,8 +7212,8 @@
       </w:r>
     </w:p>
     <w:sectPr>
-      <w:footerReference w:type="even" r:id="rId12"/>
-      <w:footerReference w:type="default" r:id="rId13"/>
+      <w:footerReference w:type="even" r:id="rId13"/>
+      <w:footerReference w:type="default" r:id="rId14"/>
       <w:pgSz w:w="12240" w:h="15840"/>
       <w:pgMar w:top="1440" w:right="1440" w:bottom="1440" w:left="1440" w:header="0" w:footer="720" w:gutter="0"/>
       <w:pgNumType w:start="1"/>
@@ -5824,7 +7319,7 @@
         <w:noProof/>
         <w:color w:val="767171" w:themeColor="background2" w:themeShade="80"/>
       </w:rPr>
-      <w:t>5</w:t>
+      <w:t>8</w:t>
     </w:r>
     <w:r>
       <w:rPr>
@@ -5867,7 +7362,7 @@
         <w:noProof/>
         <w:color w:val="767171" w:themeColor="background2" w:themeShade="80"/>
       </w:rPr>
-      <w:t>8</w:t>
+      <w:t>10</w:t>
     </w:r>
     <w:r>
       <w:rPr>
@@ -10384,7 +11879,7 @@
 </file>
 
 <file path=customXml/itemProps1.xml><?xml version="1.0" encoding="utf-8"?>
-<ds:datastoreItem xmlns:ds="http://schemas.openxmlformats.org/officeDocument/2006/customXml" ds:itemID="{8EFF210D-6205-FA4B-83A1-C0119C62B9CA}">
+<ds:datastoreItem xmlns:ds="http://schemas.openxmlformats.org/officeDocument/2006/customXml" ds:itemID="{E555286F-5380-6141-83B2-C05561B4BEA9}">
   <ds:schemaRefs>
     <ds:schemaRef ds:uri="http://schemas.openxmlformats.org/officeDocument/2006/bibliography"/>
   </ds:schemaRefs>

</xml_diff>

<commit_message>
Update functional and technical safety concept
</commit_message>
<xml_diff>
--- a/Original_Documents/03_FunctionalSafetyConcept_LaneAssistance.docx
+++ b/Original_Documents/03_FunctionalSafetyConcept_LaneAssistance.docx
@@ -3980,7 +3980,15 @@
               <w:t xml:space="preserve">The lane keeping </w:t>
             </w:r>
             <w:r>
-              <w:t>item shall ensure that the lane departure oscillating torque amplitude is below Max_Torque_Amplitude.</w:t>
+              <w:t xml:space="preserve">item shall ensure that the lane departure oscillating torque amplitude is below </w:t>
+            </w:r>
+            <w:proofErr w:type="spellStart"/>
+            <w:r>
+              <w:t>Max_Torque_Amplitude</w:t>
+            </w:r>
+            <w:proofErr w:type="spellEnd"/>
+            <w:r>
+              <w:t>.</w:t>
             </w:r>
           </w:p>
         </w:tc>
@@ -4108,7 +4116,15 @@
               <w:widowControl w:val="0"/>
             </w:pPr>
             <w:r>
-              <w:t>The lane keeping item shall ensure that the lane departure oscillating torque frequency is below Max_Torque_Frequency.</w:t>
+              <w:t xml:space="preserve">The lane keeping item shall ensure that the lane departure oscillating torque frequency is below </w:t>
+            </w:r>
+            <w:proofErr w:type="spellStart"/>
+            <w:r>
+              <w:t>Max_Torque_Frequency</w:t>
+            </w:r>
+            <w:proofErr w:type="spellEnd"/>
+            <w:r>
+              <w:t>.</w:t>
             </w:r>
           </w:p>
         </w:tc>
@@ -4251,7 +4267,21 @@
               <w:rPr>
                 <w:color w:val="auto"/>
               </w:rPr>
-              <w:t>that the lane departure warning by means of vibration of the steering wheel is only possible when LDW_On is set.</w:t>
+              <w:t xml:space="preserve">that the lane departure warning by means of vibration of the steering wheel is only possible when </w:t>
+            </w:r>
+            <w:proofErr w:type="spellStart"/>
+            <w:r>
+              <w:rPr>
+                <w:color w:val="auto"/>
+              </w:rPr>
+              <w:t>LDW_On</w:t>
+            </w:r>
+            <w:proofErr w:type="spellEnd"/>
+            <w:r>
+              <w:rPr>
+                <w:color w:val="auto"/>
+              </w:rPr>
+              <w:t xml:space="preserve"> is set.</w:t>
             </w:r>
           </w:p>
         </w:tc>
@@ -4519,7 +4549,15 @@
               <w:widowControl w:val="0"/>
             </w:pPr>
             <w:r>
-              <w:t>Validate that Max_Torque_Amplitude is chosen high enough that the driver notices it but low enough not to cause loss of steering.</w:t>
+              <w:t xml:space="preserve">Validate that </w:t>
+            </w:r>
+            <w:proofErr w:type="spellStart"/>
+            <w:r>
+              <w:t>Max_Torque_Amplitude</w:t>
+            </w:r>
+            <w:proofErr w:type="spellEnd"/>
+            <w:r>
+              <w:t xml:space="preserve"> is chosen high enough that the driver notices it but low enough not to cause loss of steering.</w:t>
             </w:r>
           </w:p>
         </w:tc>
@@ -4551,8 +4589,13 @@
               <w:t xml:space="preserve">oscillating </w:t>
             </w:r>
             <w:r>
-              <w:t>torque to zero if the lane departure warning ever causes a vibration above Max_Torque_Amplitude</w:t>
-            </w:r>
+              <w:t xml:space="preserve">torque to zero if the lane departure warning ever causes a vibration above </w:t>
+            </w:r>
+            <w:proofErr w:type="spellStart"/>
+            <w:r>
+              <w:t>Max_Torque_Amplitude</w:t>
+            </w:r>
+            <w:proofErr w:type="spellEnd"/>
             <w:r>
               <w:t>.</w:t>
             </w:r>
@@ -4622,11 +4665,16 @@
               <w:widowControl w:val="0"/>
             </w:pPr>
             <w:r>
-              <w:t>Validate that Max_Torque_</w:t>
+              <w:t xml:space="preserve">Validate that </w:t>
+            </w:r>
+            <w:proofErr w:type="spellStart"/>
+            <w:r>
+              <w:t>Max_Torque_</w:t>
             </w:r>
             <w:r>
               <w:t>Frequency</w:t>
             </w:r>
+            <w:proofErr w:type="spellEnd"/>
             <w:r>
               <w:t xml:space="preserve"> is chosen high enough that the driver notices it but low enough not to cause loss of steering.</w:t>
             </w:r>
@@ -4660,10 +4708,18 @@
               <w:t xml:space="preserve">oscillating </w:t>
             </w:r>
             <w:r>
-              <w:t>torque to zero if the lane departure warning ever causes a vibration above Max_Torque_</w:t>
-            </w:r>
-            <w:r>
-              <w:t>Frequency.</w:t>
+              <w:t xml:space="preserve">torque to zero if the lane departure warning ever causes a vibration above </w:t>
+            </w:r>
+            <w:proofErr w:type="spellStart"/>
+            <w:r>
+              <w:t>Max_Torque_</w:t>
+            </w:r>
+            <w:r>
+              <w:t>Frequency</w:t>
+            </w:r>
+            <w:proofErr w:type="spellEnd"/>
+            <w:r>
+              <w:t>.</w:t>
             </w:r>
           </w:p>
         </w:tc>
@@ -4780,8 +4836,13 @@
             <w:r>
               <w:t xml:space="preserve">torque to zero </w:t>
             </w:r>
-            <w:r>
-              <w:t>LDW_On is not set.</w:t>
+            <w:proofErr w:type="spellStart"/>
+            <w:r>
+              <w:t>LDW_On</w:t>
+            </w:r>
+            <w:proofErr w:type="spellEnd"/>
+            <w:r>
+              <w:t xml:space="preserve"> is not set.</w:t>
             </w:r>
           </w:p>
         </w:tc>
@@ -5029,7 +5090,21 @@
               <w:rPr>
                 <w:lang w:val="en-GB"/>
               </w:rPr>
-              <w:t>The electronic power steering ECU shall ensure that the lane keeping assistance torque is applied for only Max_Duration.</w:t>
+              <w:t xml:space="preserve">The electronic power steering ECU shall ensure that the lane keeping assistance torque is applied for only </w:t>
+            </w:r>
+            <w:proofErr w:type="spellStart"/>
+            <w:r>
+              <w:rPr>
+                <w:lang w:val="en-GB"/>
+              </w:rPr>
+              <w:t>Max_Duration</w:t>
+            </w:r>
+            <w:proofErr w:type="spellEnd"/>
+            <w:r>
+              <w:rPr>
+                <w:lang w:val="en-GB"/>
+              </w:rPr>
+              <w:t>.</w:t>
             </w:r>
           </w:p>
           <w:p>
@@ -5410,8 +5485,6 @@
     <w:p/>
     <w:p/>
     <w:p>
-      <w:bookmarkStart w:id="23" w:name="_GoBack"/>
-      <w:bookmarkEnd w:id="23"/>
       <w:r>
         <w:lastRenderedPageBreak/>
         <w:t>Lane Keeping Assistance (LKA) Verification and Validation Acceptance Criteria:</w:t>
@@ -5613,7 +5686,15 @@
               <w:widowControl w:val="0"/>
             </w:pPr>
             <w:r>
-              <w:t>Validate that the chosen amount for Max_Duration really dissuades drivers from taking their hands off the wheel.</w:t>
+              <w:t xml:space="preserve">Validate that the chosen amount for </w:t>
+            </w:r>
+            <w:proofErr w:type="spellStart"/>
+            <w:r>
+              <w:t>Max_Duration</w:t>
+            </w:r>
+            <w:proofErr w:type="spellEnd"/>
+            <w:r>
+              <w:t xml:space="preserve"> really dissuades drivers from taking their hands off the wheel.</w:t>
             </w:r>
           </w:p>
         </w:tc>
@@ -5642,7 +5723,15 @@
               <w:t xml:space="preserve"> </w:t>
             </w:r>
             <w:r>
-              <w:t>the lane keeping add extra torque to zero if the lane keeping assistance ever exceeds Max_Duration.</w:t>
+              <w:t xml:space="preserve">the lane keeping add extra torque to zero if the lane keeping assistance ever exceeds </w:t>
+            </w:r>
+            <w:proofErr w:type="spellStart"/>
+            <w:r>
+              <w:t>Max_Duration</w:t>
+            </w:r>
+            <w:proofErr w:type="spellEnd"/>
+            <w:r>
+              <w:t>.</w:t>
             </w:r>
           </w:p>
         </w:tc>
@@ -5853,13 +5942,13 @@
         <w:pStyle w:val="berschrift2"/>
         <w:contextualSpacing w:val="0"/>
       </w:pPr>
-      <w:bookmarkStart w:id="24" w:name="_74udkdvf7nod" w:colFirst="0" w:colLast="0"/>
-      <w:bookmarkStart w:id="25" w:name="_Toc496811480"/>
-      <w:bookmarkEnd w:id="24"/>
+      <w:bookmarkStart w:id="23" w:name="_74udkdvf7nod" w:colFirst="0" w:colLast="0"/>
+      <w:bookmarkStart w:id="24" w:name="_Toc496811480"/>
+      <w:bookmarkEnd w:id="23"/>
       <w:r>
         <w:t>Refinement of the System Architecture</w:t>
       </w:r>
-      <w:bookmarkEnd w:id="25"/>
+      <w:bookmarkEnd w:id="24"/>
     </w:p>
     <w:p>
       <w:r>
@@ -5930,12 +6019,6 @@
         <w:lastRenderedPageBreak/>
         <w:t>Description of architecture elements</w:t>
       </w:r>
-      <w:r>
-        <w:t xml:space="preserve"> </w:t>
-      </w:r>
-      <w:r>
-        <w:t>TODO</w:t>
-      </w:r>
     </w:p>
     <w:tbl>
       <w:tblPr>
@@ -6113,7 +6196,16 @@
               <w:spacing w:line="240" w:lineRule="auto"/>
             </w:pPr>
             <w:r>
-              <w:t>Camera Sensor ECU Lane Sensing</w:t>
+              <w:t xml:space="preserve">Camera Sensor ECU </w:t>
+            </w:r>
+          </w:p>
+          <w:p>
+            <w:pPr>
+              <w:widowControl w:val="0"/>
+              <w:spacing w:line="240" w:lineRule="auto"/>
+            </w:pPr>
+            <w:r>
+              <w:t>Lane Sensing</w:t>
             </w:r>
           </w:p>
         </w:tc>
@@ -6557,7 +6649,20 @@
               <w:spacing w:line="240" w:lineRule="auto"/>
             </w:pPr>
             <w:r>
-              <w:t>EPS ECU – Normal Lane Assistance Functionality</w:t>
+              <w:t xml:space="preserve">EPS ECU </w:t>
+            </w:r>
+          </w:p>
+          <w:p>
+            <w:pPr>
+              <w:widowControl w:val="0"/>
+              <w:spacing w:line="240" w:lineRule="auto"/>
+            </w:pPr>
+            <w:r>
+              <w:t xml:space="preserve">Normal Lane Assistance </w:t>
+            </w:r>
+            <w:r>
+              <w:lastRenderedPageBreak/>
+              <w:t>Functionality</w:t>
             </w:r>
           </w:p>
         </w:tc>
@@ -6577,6 +6682,7 @@
               <w:spacing w:line="240" w:lineRule="auto"/>
             </w:pPr>
             <w:r>
+              <w:lastRenderedPageBreak/>
               <w:t xml:space="preserve">Component within the electronic power steering ECU responsible for receiving extra torque request from the camera </w:t>
             </w:r>
             <w:r>
@@ -6604,7 +6710,16 @@
             </w:pPr>
             <w:r>
               <w:lastRenderedPageBreak/>
-              <w:t>EPS ECU – Driver Steering Torque</w:t>
+              <w:t>EPS ECU</w:t>
+            </w:r>
+          </w:p>
+          <w:p>
+            <w:pPr>
+              <w:widowControl w:val="0"/>
+              <w:spacing w:line="240" w:lineRule="auto"/>
+            </w:pPr>
+            <w:r>
+              <w:t>Driver Steering Torque</w:t>
             </w:r>
           </w:p>
         </w:tc>
@@ -6646,7 +6761,16 @@
               <w:spacing w:line="240" w:lineRule="auto"/>
             </w:pPr>
             <w:r>
-              <w:t>EPS ECU – LDW Safety Functionality</w:t>
+              <w:t>EPS ECU</w:t>
+            </w:r>
+          </w:p>
+          <w:p>
+            <w:pPr>
+              <w:widowControl w:val="0"/>
+              <w:spacing w:line="240" w:lineRule="auto"/>
+            </w:pPr>
+            <w:r>
+              <w:t>LDW Safety Functionality</w:t>
             </w:r>
           </w:p>
         </w:tc>
@@ -6666,22 +6790,54 @@
               <w:spacing w:line="240" w:lineRule="auto"/>
             </w:pPr>
             <w:r>
-              <w:t>Component within the electronic power steering ECU responsible for keeping the lane departure warning action (oscillating torque) below Max_Torque_Amplitude and Max_Torque_Frequency.</w:t>
-            </w:r>
-          </w:p>
-          <w:p>
-            <w:pPr>
-              <w:widowControl w:val="0"/>
-              <w:spacing w:line="240" w:lineRule="auto"/>
-            </w:pPr>
-          </w:p>
-          <w:p>
-            <w:pPr>
-              <w:widowControl w:val="0"/>
-              <w:spacing w:line="240" w:lineRule="auto"/>
-            </w:pPr>
-            <w:r>
-              <w:t>This component is also responsible for ensuring that the lane departure warning by means of vibration of the steering wheel is only applicated when LDW_On is set.</w:t>
+              <w:t xml:space="preserve">Component within the electronic power steering ECU responsible for keeping the lane departure warning action (oscillating torque) below </w:t>
+            </w:r>
+            <w:proofErr w:type="spellStart"/>
+            <w:r>
+              <w:t>Max_Torque_Amplitude</w:t>
+            </w:r>
+            <w:proofErr w:type="spellEnd"/>
+            <w:r>
+              <w:t xml:space="preserve"> and </w:t>
+            </w:r>
+            <w:proofErr w:type="spellStart"/>
+            <w:r>
+              <w:t>Max_Torque_Frequency</w:t>
+            </w:r>
+            <w:proofErr w:type="spellEnd"/>
+            <w:r>
+              <w:t>.</w:t>
+            </w:r>
+          </w:p>
+          <w:p>
+            <w:pPr>
+              <w:widowControl w:val="0"/>
+              <w:spacing w:line="240" w:lineRule="auto"/>
+            </w:pPr>
+          </w:p>
+          <w:p>
+            <w:pPr>
+              <w:widowControl w:val="0"/>
+              <w:spacing w:line="240" w:lineRule="auto"/>
+            </w:pPr>
+            <w:r>
+              <w:t xml:space="preserve">This component is also responsible for ensuring that the lane departure warning by means of vibration of the steering wheel is only </w:t>
+            </w:r>
+            <w:proofErr w:type="spellStart"/>
+            <w:r>
+              <w:t>applicated</w:t>
+            </w:r>
+            <w:proofErr w:type="spellEnd"/>
+            <w:r>
+              <w:t xml:space="preserve"> when </w:t>
+            </w:r>
+            <w:proofErr w:type="spellStart"/>
+            <w:r>
+              <w:t>LDW_On</w:t>
+            </w:r>
+            <w:proofErr w:type="spellEnd"/>
+            <w:r>
+              <w:t xml:space="preserve"> is set.</w:t>
             </w:r>
           </w:p>
         </w:tc>
@@ -6703,7 +6859,16 @@
               <w:spacing w:line="240" w:lineRule="auto"/>
             </w:pPr>
             <w:r>
-              <w:t>EPS ECU – LKA Safety Functionality</w:t>
+              <w:t xml:space="preserve">EPS ECU </w:t>
+            </w:r>
+          </w:p>
+          <w:p>
+            <w:pPr>
+              <w:widowControl w:val="0"/>
+              <w:spacing w:line="240" w:lineRule="auto"/>
+            </w:pPr>
+            <w:r>
+              <w:t>LKA Safety Functionality</w:t>
             </w:r>
           </w:p>
         </w:tc>
@@ -6723,22 +6888,38 @@
               <w:spacing w:line="240" w:lineRule="auto"/>
             </w:pPr>
             <w:r>
-              <w:t xml:space="preserve">Component within the electronic power steering ECU responsible for ensuring that the lane keeping assistance is not forcing the car longer than Max_Duration to the center of the lane. </w:t>
-            </w:r>
-          </w:p>
-          <w:p>
-            <w:pPr>
-              <w:widowControl w:val="0"/>
-              <w:spacing w:line="240" w:lineRule="auto"/>
-            </w:pPr>
-          </w:p>
-          <w:p>
-            <w:pPr>
-              <w:widowControl w:val="0"/>
-              <w:spacing w:line="240" w:lineRule="auto"/>
-            </w:pPr>
-            <w:r>
-              <w:t>This component is also responsible for ensuring that the lane keeping assistance by forcing the car to the center of the lane is only applicated when the lane boundaries can be detected reliably.</w:t>
+              <w:t xml:space="preserve">Component within the electronic power steering ECU responsible for ensuring that the lane keeping assistance is not forcing the car longer than </w:t>
+            </w:r>
+            <w:proofErr w:type="spellStart"/>
+            <w:r>
+              <w:t>Max_Duration</w:t>
+            </w:r>
+            <w:proofErr w:type="spellEnd"/>
+            <w:r>
+              <w:t xml:space="preserve"> to the center of the lane. </w:t>
+            </w:r>
+          </w:p>
+          <w:p>
+            <w:pPr>
+              <w:widowControl w:val="0"/>
+              <w:spacing w:line="240" w:lineRule="auto"/>
+            </w:pPr>
+          </w:p>
+          <w:p>
+            <w:pPr>
+              <w:widowControl w:val="0"/>
+              <w:spacing w:line="240" w:lineRule="auto"/>
+            </w:pPr>
+            <w:r>
+              <w:t xml:space="preserve">This component is also responsible for ensuring that the lane keeping assistance by forcing the car to the center of the lane is only </w:t>
+            </w:r>
+            <w:proofErr w:type="spellStart"/>
+            <w:r>
+              <w:t>applicated</w:t>
+            </w:r>
+            <w:proofErr w:type="spellEnd"/>
+            <w:r>
+              <w:t xml:space="preserve"> when the lane boundaries can be detected reliably.</w:t>
             </w:r>
           </w:p>
         </w:tc>
@@ -6760,7 +6941,16 @@
               <w:spacing w:line="240" w:lineRule="auto"/>
             </w:pPr>
             <w:r>
-              <w:t>EPS ECU – Final Torque</w:t>
+              <w:t xml:space="preserve">EPS ECU </w:t>
+            </w:r>
+          </w:p>
+          <w:p>
+            <w:pPr>
+              <w:widowControl w:val="0"/>
+              <w:spacing w:line="240" w:lineRule="auto"/>
+            </w:pPr>
+            <w:r>
+              <w:t>Final Torque</w:t>
             </w:r>
           </w:p>
         </w:tc>
@@ -6828,19 +7018,20 @@
         </w:tc>
       </w:tr>
     </w:tbl>
-    <w:p/>
     <w:p>
       <w:pPr>
         <w:pStyle w:val="berschrift2"/>
         <w:contextualSpacing w:val="0"/>
       </w:pPr>
-      <w:bookmarkStart w:id="26" w:name="_g2lqf7kmbspk" w:colFirst="0" w:colLast="0"/>
-      <w:bookmarkStart w:id="27" w:name="_Toc496811481"/>
-      <w:bookmarkEnd w:id="26"/>
+      <w:bookmarkStart w:id="25" w:name="_g2lqf7kmbspk" w:colFirst="0" w:colLast="0"/>
+      <w:bookmarkStart w:id="26" w:name="_Toc496811481"/>
+      <w:bookmarkStart w:id="27" w:name="_GoBack"/>
+      <w:bookmarkEnd w:id="25"/>
+      <w:bookmarkEnd w:id="27"/>
       <w:r>
         <w:t>Allocation of Functional Safety Requirements to Architecture Elements</w:t>
       </w:r>
-      <w:bookmarkEnd w:id="27"/>
+      <w:bookmarkEnd w:id="26"/>
     </w:p>
     <w:tbl>
       <w:tblPr>
@@ -7064,7 +7255,15 @@
               <w:widowControl w:val="0"/>
             </w:pPr>
             <w:r>
-              <w:t>The lane keeping item shall ensure that the lane departure oscillating torque amplitude is below Max_Torque_Amplitude.</w:t>
+              <w:t xml:space="preserve">The lane keeping item shall ensure that the lane departure oscillating torque amplitude is below </w:t>
+            </w:r>
+            <w:proofErr w:type="spellStart"/>
+            <w:r>
+              <w:t>Max_Torque_Amplitude</w:t>
+            </w:r>
+            <w:proofErr w:type="spellEnd"/>
+            <w:r>
+              <w:t>.</w:t>
             </w:r>
           </w:p>
         </w:tc>
@@ -7182,16 +7381,16 @@
               <w:spacing w:line="240" w:lineRule="auto"/>
             </w:pPr>
             <w:r>
+              <w:t>Safety</w:t>
+            </w:r>
+          </w:p>
+          <w:p>
+            <w:pPr>
+              <w:widowControl w:val="0"/>
+              <w:spacing w:line="240" w:lineRule="auto"/>
+            </w:pPr>
+            <w:r>
               <w:lastRenderedPageBreak/>
-              <w:t>Safety</w:t>
-            </w:r>
-          </w:p>
-          <w:p>
-            <w:pPr>
-              <w:widowControl w:val="0"/>
-              <w:spacing w:line="240" w:lineRule="auto"/>
-            </w:pPr>
-            <w:r>
               <w:t>Requirement</w:t>
             </w:r>
           </w:p>
@@ -7221,11 +7420,19 @@
             </w:pPr>
             <w:r>
               <w:lastRenderedPageBreak/>
-              <w:t xml:space="preserve">The lane keeping item shall </w:t>
+              <w:t xml:space="preserve">The lane keeping item shall ensure that the lane departure </w:t>
             </w:r>
             <w:r>
               <w:lastRenderedPageBreak/>
-              <w:t>ensure that the lane departure oscillating torque frequency is below Max_Torque_Frequency.</w:t>
+              <w:t xml:space="preserve">oscillating torque frequency is below </w:t>
+            </w:r>
+            <w:proofErr w:type="spellStart"/>
+            <w:r>
+              <w:t>Max_Torque_Frequency</w:t>
+            </w:r>
+            <w:proofErr w:type="spellEnd"/>
+            <w:r>
+              <w:t>.</w:t>
             </w:r>
           </w:p>
         </w:tc>
@@ -7270,6 +7477,7 @@
               <w:rPr>
                 <w:b/>
               </w:rPr>
+              <w:lastRenderedPageBreak/>
               <w:t>X</w:t>
             </w:r>
           </w:p>
@@ -7393,7 +7601,21 @@
               <w:rPr>
                 <w:lang w:val="en-GB"/>
               </w:rPr>
-              <w:t>The electronic power steering ECU shall ensure that the lane keeping assistance torque is applied for only Max_Duration.</w:t>
+              <w:t xml:space="preserve">The electronic power steering ECU shall ensure that the lane keeping assistance torque is applied for only </w:t>
+            </w:r>
+            <w:proofErr w:type="spellStart"/>
+            <w:r>
+              <w:rPr>
+                <w:lang w:val="en-GB"/>
+              </w:rPr>
+              <w:t>Max_Duration</w:t>
+            </w:r>
+            <w:proofErr w:type="spellEnd"/>
+            <w:r>
+              <w:rPr>
+                <w:lang w:val="en-GB"/>
+              </w:rPr>
+              <w:t>.</w:t>
             </w:r>
           </w:p>
         </w:tc>
@@ -7555,7 +7777,21 @@
               <w:rPr>
                 <w:color w:val="auto"/>
               </w:rPr>
-              <w:t>that the lane departure warning by means of vibration of the steering wheel is only possible when LDW_On is set.</w:t>
+              <w:t xml:space="preserve">that the lane departure warning by means of vibration of the steering wheel is only possible when </w:t>
+            </w:r>
+            <w:proofErr w:type="spellStart"/>
+            <w:r>
+              <w:rPr>
+                <w:color w:val="auto"/>
+              </w:rPr>
+              <w:t>LDW_On</w:t>
+            </w:r>
+            <w:proofErr w:type="spellEnd"/>
+            <w:r>
+              <w:rPr>
+                <w:color w:val="auto"/>
+              </w:rPr>
+              <w:t xml:space="preserve"> is set.</w:t>
             </w:r>
           </w:p>
         </w:tc>
@@ -8374,11 +8610,11 @@
               <w:spacing w:line="240" w:lineRule="auto"/>
             </w:pPr>
             <w:r>
-              <w:t xml:space="preserve">Yes, LKA added extra torque </w:t>
+              <w:t xml:space="preserve">Yes, LKA added extra torque shall be set to </w:t>
             </w:r>
             <w:r>
               <w:lastRenderedPageBreak/>
-              <w:t>shall be set to zero</w:t>
+              <w:t>zero</w:t>
             </w:r>
           </w:p>
         </w:tc>
@@ -8399,11 +8635,11 @@
             </w:pPr>
             <w:r>
               <w:lastRenderedPageBreak/>
-              <w:t xml:space="preserve">Lane assistance functionality set </w:t>
+              <w:t xml:space="preserve">Lane assistance functionality set inactive and </w:t>
             </w:r>
             <w:r>
               <w:lastRenderedPageBreak/>
-              <w:t>inactive and malfunction warning to the driver via car display.</w:t>
+              <w:t>malfunction warning to the driver via car display.</w:t>
             </w:r>
           </w:p>
         </w:tc>
@@ -8531,7 +8767,7 @@
         <w:noProof/>
         <w:color w:val="767171" w:themeColor="background2" w:themeShade="80"/>
       </w:rPr>
-      <w:t>12</w:t>
+      <w:t>8</w:t>
     </w:r>
     <w:r>
       <w:rPr>
@@ -13085,7 +13321,7 @@
 </file>
 
 <file path=customXml/itemProps1.xml><?xml version="1.0" encoding="utf-8"?>
-<ds:datastoreItem xmlns:ds="http://schemas.openxmlformats.org/officeDocument/2006/customXml" ds:itemID="{23F0C972-8909-C040-AD93-E3000825CFD6}">
+<ds:datastoreItem xmlns:ds="http://schemas.openxmlformats.org/officeDocument/2006/customXml" ds:itemID="{D9C0C698-1D05-B44B-9659-4F8AAF78D08B}">
   <ds:schemaRefs>
     <ds:schemaRef ds:uri="http://schemas.openxmlformats.org/officeDocument/2006/bibliography"/>
   </ds:schemaRefs>

</xml_diff>

<commit_message>
Functional Safety Concept V1.0 released
</commit_message>
<xml_diff>
--- a/Original_Documents/03_FunctionalSafetyConcept_LaneAssistance.docx
+++ b/Original_Documents/03_FunctionalSafetyConcept_LaneAssistance.docx
@@ -326,7 +326,7 @@
       <w:pPr>
         <w:pStyle w:val="berschrift1ohneNummer"/>
       </w:pPr>
-      <w:bookmarkStart w:id="6" w:name="_Toc496811471"/>
+      <w:bookmarkStart w:id="6" w:name="_Toc497467368"/>
       <w:r>
         <w:lastRenderedPageBreak/>
         <w:t>Document H</w:t>
@@ -478,6 +478,7 @@
                 <w:szCs w:val="22"/>
               </w:rPr>
             </w:pPr>
+            <w:bookmarkStart w:id="7" w:name="_GoBack"/>
             <w:r>
               <w:rPr>
                 <w:rFonts w:ascii="Calibri" w:eastAsia="Calibri" w:hAnsi="Calibri" w:cs="Calibri"/>
@@ -561,6 +562,7 @@
           </w:p>
         </w:tc>
       </w:tr>
+      <w:bookmarkEnd w:id="7"/>
       <w:tr>
         <w:tc>
           <w:tcPr>
@@ -790,8 +792,8 @@
                 <w:szCs w:val="22"/>
               </w:rPr>
             </w:pPr>
-            <w:bookmarkStart w:id="7" w:name="_2s8eyo1" w:colFirst="0" w:colLast="0"/>
-            <w:bookmarkEnd w:id="7"/>
+            <w:bookmarkStart w:id="8" w:name="_2s8eyo1" w:colFirst="0" w:colLast="0"/>
+            <w:bookmarkEnd w:id="8"/>
           </w:p>
         </w:tc>
         <w:tc>
@@ -836,11 +838,11 @@
           <w:color w:val="B7B7B7"/>
         </w:rPr>
       </w:pPr>
-      <w:bookmarkStart w:id="8" w:name="_Toc496811472"/>
+      <w:bookmarkStart w:id="9" w:name="_Toc497467369"/>
       <w:r>
         <w:t>Table of Contents</w:t>
       </w:r>
-      <w:bookmarkEnd w:id="8"/>
+      <w:bookmarkEnd w:id="9"/>
     </w:p>
     <w:sdt>
       <w:sdtPr>
@@ -887,7 +889,7 @@
           <w:r>
             <w:fldChar w:fldCharType="separate"/>
           </w:r>
-          <w:hyperlink w:anchor="_Toc496811471" w:history="1">
+          <w:hyperlink w:anchor="_Toc497467368" w:history="1">
             <w:r>
               <w:rPr>
                 <w:rStyle w:val="Link"/>
@@ -914,7 +916,7 @@
                 <w:noProof/>
                 <w:webHidden/>
               </w:rPr>
-              <w:instrText xml:space="preserve"> PAGEREF _Toc496811471 \h </w:instrText>
+              <w:instrText xml:space="preserve"> PAGEREF _Toc497467368 \h </w:instrText>
             </w:r>
             <w:r>
               <w:rPr>
@@ -962,7 +964,7 @@
               <w:lang w:val="de-DE"/>
             </w:rPr>
           </w:pPr>
-          <w:hyperlink w:anchor="_Toc496811472" w:history="1">
+          <w:hyperlink w:anchor="_Toc497467369" w:history="1">
             <w:r>
               <w:rPr>
                 <w:rStyle w:val="Link"/>
@@ -989,7 +991,7 @@
                 <w:noProof/>
                 <w:webHidden/>
               </w:rPr>
-              <w:instrText xml:space="preserve"> PAGEREF _Toc496811472 \h </w:instrText>
+              <w:instrText xml:space="preserve"> PAGEREF _Toc497467369 \h </w:instrText>
             </w:r>
             <w:r>
               <w:rPr>
@@ -1038,7 +1040,7 @@
               <w:lang w:val="de-DE"/>
             </w:rPr>
           </w:pPr>
-          <w:hyperlink w:anchor="_Toc496811473" w:history="1">
+          <w:hyperlink w:anchor="_Toc497467370" w:history="1">
             <w:r>
               <w:rPr>
                 <w:rStyle w:val="Link"/>
@@ -1085,7 +1087,7 @@
                 <w:noProof/>
                 <w:webHidden/>
               </w:rPr>
-              <w:instrText xml:space="preserve"> PAGEREF _Toc496811473 \h </w:instrText>
+              <w:instrText xml:space="preserve"> PAGEREF _Toc497467370 \h </w:instrText>
             </w:r>
             <w:r>
               <w:rPr>
@@ -1134,7 +1136,7 @@
               <w:lang w:val="de-DE"/>
             </w:rPr>
           </w:pPr>
-          <w:hyperlink w:anchor="_Toc496811474" w:history="1">
+          <w:hyperlink w:anchor="_Toc497467371" w:history="1">
             <w:r>
               <w:rPr>
                 <w:rStyle w:val="Link"/>
@@ -1181,7 +1183,7 @@
                 <w:noProof/>
                 <w:webHidden/>
               </w:rPr>
-              <w:instrText xml:space="preserve"> PAGEREF _Toc496811474 \h </w:instrText>
+              <w:instrText xml:space="preserve"> PAGEREF _Toc497467371 \h </w:instrText>
             </w:r>
             <w:r>
               <w:rPr>
@@ -1230,7 +1232,7 @@
               <w:lang w:val="de-DE"/>
             </w:rPr>
           </w:pPr>
-          <w:hyperlink w:anchor="_Toc496811475" w:history="1">
+          <w:hyperlink w:anchor="_Toc497467372" w:history="1">
             <w:r>
               <w:rPr>
                 <w:rStyle w:val="Link"/>
@@ -1277,7 +1279,7 @@
                 <w:noProof/>
                 <w:webHidden/>
               </w:rPr>
-              <w:instrText xml:space="preserve"> PAGEREF _Toc496811475 \h </w:instrText>
+              <w:instrText xml:space="preserve"> PAGEREF _Toc497467372 \h </w:instrText>
             </w:r>
             <w:r>
               <w:rPr>
@@ -1326,7 +1328,7 @@
               <w:lang w:val="de-DE"/>
             </w:rPr>
           </w:pPr>
-          <w:hyperlink w:anchor="_Toc496811476" w:history="1">
+          <w:hyperlink w:anchor="_Toc497467373" w:history="1">
             <w:r>
               <w:rPr>
                 <w:rStyle w:val="Link"/>
@@ -1373,7 +1375,7 @@
                 <w:noProof/>
                 <w:webHidden/>
               </w:rPr>
-              <w:instrText xml:space="preserve"> PAGEREF _Toc496811476 \h </w:instrText>
+              <w:instrText xml:space="preserve"> PAGEREF _Toc497467373 \h </w:instrText>
             </w:r>
             <w:r>
               <w:rPr>
@@ -1422,7 +1424,7 @@
               <w:lang w:val="de-DE"/>
             </w:rPr>
           </w:pPr>
-          <w:hyperlink w:anchor="_Toc496811477" w:history="1">
+          <w:hyperlink w:anchor="_Toc497467374" w:history="1">
             <w:r>
               <w:rPr>
                 <w:rStyle w:val="Link"/>
@@ -1469,7 +1471,7 @@
                 <w:noProof/>
                 <w:webHidden/>
               </w:rPr>
-              <w:instrText xml:space="preserve"> PAGEREF _Toc496811477 \h </w:instrText>
+              <w:instrText xml:space="preserve"> PAGEREF _Toc497467374 \h </w:instrText>
             </w:r>
             <w:r>
               <w:rPr>
@@ -1518,7 +1520,7 @@
               <w:lang w:val="de-DE"/>
             </w:rPr>
           </w:pPr>
-          <w:hyperlink w:anchor="_Toc496811478" w:history="1">
+          <w:hyperlink w:anchor="_Toc497467375" w:history="1">
             <w:r>
               <w:rPr>
                 <w:rStyle w:val="Link"/>
@@ -1565,7 +1567,7 @@
                 <w:noProof/>
                 <w:webHidden/>
               </w:rPr>
-              <w:instrText xml:space="preserve"> PAGEREF _Toc496811478 \h </w:instrText>
+              <w:instrText xml:space="preserve"> PAGEREF _Toc497467375 \h </w:instrText>
             </w:r>
             <w:r>
               <w:rPr>
@@ -1614,7 +1616,7 @@
               <w:lang w:val="de-DE"/>
             </w:rPr>
           </w:pPr>
-          <w:hyperlink w:anchor="_Toc496811479" w:history="1">
+          <w:hyperlink w:anchor="_Toc497467376" w:history="1">
             <w:r>
               <w:rPr>
                 <w:rStyle w:val="Link"/>
@@ -1661,7 +1663,7 @@
                 <w:noProof/>
                 <w:webHidden/>
               </w:rPr>
-              <w:instrText xml:space="preserve"> PAGEREF _Toc496811479 \h </w:instrText>
+              <w:instrText xml:space="preserve"> PAGEREF _Toc497467376 \h </w:instrText>
             </w:r>
             <w:r>
               <w:rPr>
@@ -1710,7 +1712,7 @@
               <w:lang w:val="de-DE"/>
             </w:rPr>
           </w:pPr>
-          <w:hyperlink w:anchor="_Toc496811480" w:history="1">
+          <w:hyperlink w:anchor="_Toc497467377" w:history="1">
             <w:r>
               <w:rPr>
                 <w:rStyle w:val="Link"/>
@@ -1757,7 +1759,7 @@
                 <w:noProof/>
                 <w:webHidden/>
               </w:rPr>
-              <w:instrText xml:space="preserve"> PAGEREF _Toc496811480 \h </w:instrText>
+              <w:instrText xml:space="preserve"> PAGEREF _Toc497467377 \h </w:instrText>
             </w:r>
             <w:r>
               <w:rPr>
@@ -1777,7 +1779,7 @@
                 <w:noProof/>
                 <w:webHidden/>
               </w:rPr>
-              <w:t>8</w:t>
+              <w:t>9</w:t>
             </w:r>
             <w:r>
               <w:rPr>
@@ -1806,7 +1808,7 @@
               <w:lang w:val="de-DE"/>
             </w:rPr>
           </w:pPr>
-          <w:hyperlink w:anchor="_Toc496811481" w:history="1">
+          <w:hyperlink w:anchor="_Toc497467378" w:history="1">
             <w:r>
               <w:rPr>
                 <w:rStyle w:val="Link"/>
@@ -1853,7 +1855,7 @@
                 <w:noProof/>
                 <w:webHidden/>
               </w:rPr>
-              <w:instrText xml:space="preserve"> PAGEREF _Toc496811481 \h </w:instrText>
+              <w:instrText xml:space="preserve"> PAGEREF _Toc497467378 \h </w:instrText>
             </w:r>
             <w:r>
               <w:rPr>
@@ -1873,7 +1875,7 @@
                 <w:noProof/>
                 <w:webHidden/>
               </w:rPr>
-              <w:t>10</w:t>
+              <w:t>11</w:t>
             </w:r>
             <w:r>
               <w:rPr>
@@ -1902,7 +1904,7 @@
               <w:lang w:val="de-DE"/>
             </w:rPr>
           </w:pPr>
-          <w:hyperlink w:anchor="_Toc496811482" w:history="1">
+          <w:hyperlink w:anchor="_Toc497467379" w:history="1">
             <w:r>
               <w:rPr>
                 <w:rStyle w:val="Link"/>
@@ -1949,7 +1951,7 @@
                 <w:noProof/>
                 <w:webHidden/>
               </w:rPr>
-              <w:instrText xml:space="preserve"> PAGEREF _Toc496811482 \h </w:instrText>
+              <w:instrText xml:space="preserve"> PAGEREF _Toc497467379 \h </w:instrText>
             </w:r>
             <w:r>
               <w:rPr>
@@ -1969,7 +1971,7 @@
                 <w:noProof/>
                 <w:webHidden/>
               </w:rPr>
-              <w:t>11</w:t>
+              <w:t>12</w:t>
             </w:r>
             <w:r>
               <w:rPr>
@@ -2019,12 +2021,12 @@
         <w:pStyle w:val="berschrift1"/>
         <w:contextualSpacing w:val="0"/>
       </w:pPr>
-      <w:bookmarkStart w:id="9" w:name="_Toc496811473"/>
+      <w:bookmarkStart w:id="10" w:name="_Toc497467370"/>
       <w:r>
         <w:lastRenderedPageBreak/>
         <w:t>Purpose of the Functional Safety Concept</w:t>
       </w:r>
-      <w:bookmarkEnd w:id="9"/>
+      <w:bookmarkEnd w:id="10"/>
     </w:p>
     <w:p>
       <w:pPr>
@@ -2052,26 +2054,26 @@
         <w:pStyle w:val="berschrift1"/>
         <w:contextualSpacing w:val="0"/>
       </w:pPr>
-      <w:bookmarkStart w:id="10" w:name="_757cx6xm46zb" w:colFirst="0" w:colLast="0"/>
-      <w:bookmarkStart w:id="11" w:name="_Toc496811474"/>
-      <w:bookmarkEnd w:id="10"/>
+      <w:bookmarkStart w:id="11" w:name="_757cx6xm46zb" w:colFirst="0" w:colLast="0"/>
+      <w:bookmarkStart w:id="12" w:name="_Toc497467371"/>
+      <w:bookmarkEnd w:id="11"/>
       <w:r>
         <w:t>Inputs to the Functional Safety Concept</w:t>
       </w:r>
-      <w:bookmarkEnd w:id="11"/>
+      <w:bookmarkEnd w:id="12"/>
     </w:p>
     <w:p>
       <w:pPr>
         <w:pStyle w:val="berschrift2"/>
         <w:contextualSpacing w:val="0"/>
       </w:pPr>
-      <w:bookmarkStart w:id="12" w:name="_pi1c1upmo8jt" w:colFirst="0" w:colLast="0"/>
-      <w:bookmarkStart w:id="13" w:name="_Toc496811475"/>
-      <w:bookmarkEnd w:id="12"/>
+      <w:bookmarkStart w:id="13" w:name="_pi1c1upmo8jt" w:colFirst="0" w:colLast="0"/>
+      <w:bookmarkStart w:id="14" w:name="_Toc497467372"/>
+      <w:bookmarkEnd w:id="13"/>
       <w:r>
         <w:t>Safety goals from the Hazard Analysis and Risk Assessment</w:t>
       </w:r>
-      <w:bookmarkEnd w:id="13"/>
+      <w:bookmarkEnd w:id="14"/>
     </w:p>
     <w:tbl>
       <w:tblPr>
@@ -2339,8 +2341,8 @@
         <w:ind w:left="431"/>
         <w:contextualSpacing w:val="0"/>
       </w:pPr>
-      <w:bookmarkStart w:id="14" w:name="_s0p6ihti6jgk" w:colFirst="0" w:colLast="0"/>
-      <w:bookmarkEnd w:id="14"/>
+      <w:bookmarkStart w:id="15" w:name="_s0p6ihti6jgk" w:colFirst="0" w:colLast="0"/>
+      <w:bookmarkEnd w:id="15"/>
     </w:p>
     <w:p/>
     <w:p/>
@@ -2359,12 +2361,12 @@
         <w:pStyle w:val="berschrift2"/>
         <w:contextualSpacing w:val="0"/>
       </w:pPr>
-      <w:bookmarkStart w:id="15" w:name="_Toc496811476"/>
+      <w:bookmarkStart w:id="16" w:name="_Toc497467373"/>
       <w:r>
         <w:lastRenderedPageBreak/>
         <w:t>Preliminary Architecture</w:t>
       </w:r>
-      <w:bookmarkEnd w:id="15"/>
+      <w:bookmarkEnd w:id="16"/>
     </w:p>
     <w:p>
       <w:r>
@@ -2428,8 +2430,8 @@
       </w:r>
     </w:p>
     <w:p>
-      <w:bookmarkStart w:id="16" w:name="_cqb49updinx4" w:colFirst="0" w:colLast="0"/>
-      <w:bookmarkEnd w:id="16"/>
+      <w:bookmarkStart w:id="17" w:name="_cqb49updinx4" w:colFirst="0" w:colLast="0"/>
+      <w:bookmarkEnd w:id="17"/>
     </w:p>
     <w:p>
       <w:r>
@@ -2853,19 +2855,18 @@
         </w:tc>
       </w:tr>
     </w:tbl>
-    <w:p/>
     <w:p>
       <w:pPr>
         <w:pStyle w:val="berschrift1"/>
         <w:contextualSpacing w:val="0"/>
       </w:pPr>
-      <w:bookmarkStart w:id="17" w:name="_v8l7qfui8b16" w:colFirst="0" w:colLast="0"/>
-      <w:bookmarkStart w:id="18" w:name="_Toc496811477"/>
-      <w:bookmarkEnd w:id="17"/>
+      <w:bookmarkStart w:id="18" w:name="_v8l7qfui8b16" w:colFirst="0" w:colLast="0"/>
+      <w:bookmarkStart w:id="19" w:name="_Toc497467374"/>
+      <w:bookmarkEnd w:id="18"/>
       <w:r>
         <w:t>Functional Safety Concept</w:t>
       </w:r>
-      <w:bookmarkEnd w:id="18"/>
+      <w:bookmarkEnd w:id="19"/>
     </w:p>
     <w:p>
       <w:r>
@@ -2929,13 +2930,13 @@
         <w:pStyle w:val="berschrift2"/>
         <w:contextualSpacing w:val="0"/>
       </w:pPr>
-      <w:bookmarkStart w:id="19" w:name="_mtn6qbhgsr36" w:colFirst="0" w:colLast="0"/>
-      <w:bookmarkStart w:id="20" w:name="_Toc496811478"/>
-      <w:bookmarkEnd w:id="19"/>
+      <w:bookmarkStart w:id="20" w:name="_mtn6qbhgsr36" w:colFirst="0" w:colLast="0"/>
+      <w:bookmarkStart w:id="21" w:name="_Toc497467375"/>
+      <w:bookmarkEnd w:id="20"/>
       <w:r>
         <w:t>Functional Safety Analysis</w:t>
       </w:r>
-      <w:bookmarkEnd w:id="20"/>
+      <w:bookmarkEnd w:id="21"/>
     </w:p>
     <w:tbl>
       <w:tblPr>
@@ -3504,14 +3505,7 @@
               <w:rPr>
                 <w:lang w:val="en-GB"/>
               </w:rPr>
-              <w:t xml:space="preserve">The lane keeping assistance function is not limited in time duration which leads to misuse as an autonomous driving </w:t>
-            </w:r>
-            <w:r>
-              <w:rPr>
-                <w:lang w:val="en-GB"/>
-              </w:rPr>
-              <w:lastRenderedPageBreak/>
-              <w:t>function.</w:t>
+              <w:t>The lane keeping assistance function is not limited in time duration which leads to misuse as an autonomous driving function.</w:t>
             </w:r>
           </w:p>
         </w:tc>
@@ -3742,13 +3736,13 @@
         <w:pStyle w:val="berschrift2"/>
         <w:contextualSpacing w:val="0"/>
       </w:pPr>
-      <w:bookmarkStart w:id="21" w:name="_frlc9y84ede8" w:colFirst="0" w:colLast="0"/>
-      <w:bookmarkStart w:id="22" w:name="_Toc496811479"/>
-      <w:bookmarkEnd w:id="21"/>
+      <w:bookmarkStart w:id="22" w:name="_frlc9y84ede8" w:colFirst="0" w:colLast="0"/>
+      <w:bookmarkStart w:id="23" w:name="_Toc497467376"/>
+      <w:bookmarkEnd w:id="22"/>
       <w:r>
         <w:t>Functional Safety Requirements</w:t>
       </w:r>
-      <w:bookmarkEnd w:id="22"/>
+      <w:bookmarkEnd w:id="23"/>
     </w:p>
     <w:p>
       <w:r>
@@ -4347,6 +4341,7 @@
         </w:tc>
       </w:tr>
     </w:tbl>
+    <w:p/>
     <w:p>
       <w:r>
         <w:lastRenderedPageBreak/>
@@ -4849,8 +4844,34 @@
       </w:tr>
     </w:tbl>
     <w:p/>
+    <w:p/>
+    <w:p/>
+    <w:p/>
+    <w:p/>
+    <w:p/>
+    <w:p/>
+    <w:p/>
+    <w:p/>
+    <w:p/>
+    <w:p/>
+    <w:p/>
+    <w:p/>
+    <w:p/>
+    <w:p/>
+    <w:p/>
+    <w:p/>
+    <w:p/>
+    <w:p/>
+    <w:p/>
+    <w:p/>
+    <w:p/>
+    <w:p/>
+    <w:p/>
+    <w:p/>
+    <w:p/>
     <w:p>
       <w:r>
+        <w:lastRenderedPageBreak/>
         <w:t>Lane Keeping Assistance (LKA) Requirements:</w:t>
       </w:r>
     </w:p>
@@ -5477,9 +5498,6 @@
         </w:tc>
       </w:tr>
     </w:tbl>
-    <w:p/>
-    <w:p/>
-    <w:p/>
     <w:p/>
     <w:p>
       <w:r>
@@ -5684,12 +5702,10 @@
             <w:r>
               <w:t xml:space="preserve">Validate that the chosen amount for </w:t>
             </w:r>
-            <w:bookmarkStart w:id="23" w:name="_GoBack"/>
             <w:proofErr w:type="spellStart"/>
             <w:r>
               <w:t>Max_Duration</w:t>
             </w:r>
-            <w:bookmarkEnd w:id="23"/>
             <w:proofErr w:type="spellEnd"/>
             <w:r>
               <w:t xml:space="preserve"> really dissuades drivers from taking their hands off the wheel.</w:t>
@@ -5941,9 +5957,10 @@
         <w:contextualSpacing w:val="0"/>
       </w:pPr>
       <w:bookmarkStart w:id="24" w:name="_74udkdvf7nod" w:colFirst="0" w:colLast="0"/>
-      <w:bookmarkStart w:id="25" w:name="_Toc496811480"/>
+      <w:bookmarkStart w:id="25" w:name="_Toc497467377"/>
       <w:bookmarkEnd w:id="24"/>
       <w:r>
+        <w:lastRenderedPageBreak/>
         <w:t>Refinement of the System Architecture</w:t>
       </w:r>
       <w:bookmarkEnd w:id="25"/>
@@ -6010,8 +6027,6 @@
       </w:r>
     </w:p>
     <w:p/>
-    <w:p/>
-    <w:p/>
     <w:p>
       <w:r>
         <w:t>Description of architecture elements</w:t>
@@ -6397,6 +6412,7 @@
               <w:spacing w:line="240" w:lineRule="auto"/>
             </w:pPr>
             <w:r>
+              <w:lastRenderedPageBreak/>
               <w:t>Car Display ECU</w:t>
             </w:r>
           </w:p>
@@ -6655,8 +6671,290 @@
               <w:spacing w:line="240" w:lineRule="auto"/>
             </w:pPr>
             <w:r>
+              <w:t>Normal Lane Assistance Functionality</w:t>
+            </w:r>
+          </w:p>
+        </w:tc>
+        <w:tc>
+          <w:tcPr>
+            <w:tcW w:w="6525" w:type="dxa"/>
+            <w:tcMar>
+              <w:top w:w="100" w:type="dxa"/>
+              <w:left w:w="100" w:type="dxa"/>
+              <w:bottom w:w="100" w:type="dxa"/>
+              <w:right w:w="100" w:type="dxa"/>
+            </w:tcMar>
+          </w:tcPr>
+          <w:p>
+            <w:pPr>
+              <w:widowControl w:val="0"/>
+              <w:spacing w:line="240" w:lineRule="auto"/>
+            </w:pPr>
+            <w:r>
+              <w:t>Component within the electronic power steering ECU responsible for receiving extra torque request from the camera sensor ECU and doing different non-safety tasks.</w:t>
+            </w:r>
+          </w:p>
+        </w:tc>
+      </w:tr>
+      <w:tr>
+        <w:tc>
+          <w:tcPr>
+            <w:tcW w:w="2835" w:type="dxa"/>
+            <w:tcMar>
+              <w:top w:w="100" w:type="dxa"/>
+              <w:left w:w="100" w:type="dxa"/>
+              <w:bottom w:w="100" w:type="dxa"/>
+              <w:right w:w="100" w:type="dxa"/>
+            </w:tcMar>
+          </w:tcPr>
+          <w:p>
+            <w:pPr>
+              <w:widowControl w:val="0"/>
+              <w:spacing w:line="240" w:lineRule="auto"/>
+            </w:pPr>
+            <w:r>
+              <w:t>EPS ECU</w:t>
+            </w:r>
+          </w:p>
+          <w:p>
+            <w:pPr>
+              <w:widowControl w:val="0"/>
+              <w:spacing w:line="240" w:lineRule="auto"/>
+            </w:pPr>
+            <w:r>
+              <w:t>Driver Steering Torque</w:t>
+            </w:r>
+          </w:p>
+        </w:tc>
+        <w:tc>
+          <w:tcPr>
+            <w:tcW w:w="6525" w:type="dxa"/>
+            <w:tcMar>
+              <w:top w:w="100" w:type="dxa"/>
+              <w:left w:w="100" w:type="dxa"/>
+              <w:bottom w:w="100" w:type="dxa"/>
+              <w:right w:w="100" w:type="dxa"/>
+            </w:tcMar>
+          </w:tcPr>
+          <w:p>
+            <w:pPr>
+              <w:widowControl w:val="0"/>
+              <w:spacing w:line="240" w:lineRule="auto"/>
+            </w:pPr>
+            <w:r>
+              <w:t>Component within the electronic power steering ECU responsible for receiving the steering torque with which the driver moves the steering wheel.</w:t>
+            </w:r>
+          </w:p>
+        </w:tc>
+      </w:tr>
+      <w:tr>
+        <w:tc>
+          <w:tcPr>
+            <w:tcW w:w="2835" w:type="dxa"/>
+            <w:tcMar>
+              <w:top w:w="100" w:type="dxa"/>
+              <w:left w:w="100" w:type="dxa"/>
+              <w:bottom w:w="100" w:type="dxa"/>
+              <w:right w:w="100" w:type="dxa"/>
+            </w:tcMar>
+          </w:tcPr>
+          <w:p>
+            <w:pPr>
+              <w:widowControl w:val="0"/>
+              <w:spacing w:line="240" w:lineRule="auto"/>
+            </w:pPr>
+            <w:r>
+              <w:t>EPS ECU</w:t>
+            </w:r>
+          </w:p>
+          <w:p>
+            <w:pPr>
+              <w:widowControl w:val="0"/>
+              <w:spacing w:line="240" w:lineRule="auto"/>
+            </w:pPr>
+            <w:r>
+              <w:t>LDW Safety Functionality</w:t>
+            </w:r>
+          </w:p>
+        </w:tc>
+        <w:tc>
+          <w:tcPr>
+            <w:tcW w:w="6525" w:type="dxa"/>
+            <w:tcMar>
+              <w:top w:w="100" w:type="dxa"/>
+              <w:left w:w="100" w:type="dxa"/>
+              <w:bottom w:w="100" w:type="dxa"/>
+              <w:right w:w="100" w:type="dxa"/>
+            </w:tcMar>
+          </w:tcPr>
+          <w:p>
+            <w:pPr>
+              <w:widowControl w:val="0"/>
+              <w:spacing w:line="240" w:lineRule="auto"/>
+            </w:pPr>
+            <w:r>
+              <w:t xml:space="preserve">Component within the electronic power steering ECU responsible for keeping the lane departure warning action (oscillating torque) below </w:t>
+            </w:r>
+            <w:proofErr w:type="spellStart"/>
+            <w:r>
+              <w:t>Max_Torque_Amplitude</w:t>
+            </w:r>
+            <w:proofErr w:type="spellEnd"/>
+            <w:r>
+              <w:t xml:space="preserve"> and </w:t>
+            </w:r>
+            <w:proofErr w:type="spellStart"/>
+            <w:r>
+              <w:t>Max_Torque_Frequency</w:t>
+            </w:r>
+            <w:proofErr w:type="spellEnd"/>
+            <w:r>
+              <w:t>.</w:t>
+            </w:r>
+          </w:p>
+          <w:p>
+            <w:pPr>
+              <w:widowControl w:val="0"/>
+              <w:spacing w:line="240" w:lineRule="auto"/>
+            </w:pPr>
+          </w:p>
+          <w:p>
+            <w:pPr>
+              <w:widowControl w:val="0"/>
+              <w:spacing w:line="240" w:lineRule="auto"/>
+            </w:pPr>
+            <w:r>
+              <w:t xml:space="preserve">This component is also responsible for ensuring that the lane departure warning by means of vibration of the steering wheel is only </w:t>
+            </w:r>
+            <w:proofErr w:type="spellStart"/>
+            <w:r>
+              <w:t>applicated</w:t>
+            </w:r>
+            <w:proofErr w:type="spellEnd"/>
+            <w:r>
+              <w:t xml:space="preserve"> when </w:t>
+            </w:r>
+            <w:proofErr w:type="spellStart"/>
+            <w:r>
+              <w:t>LDW_On</w:t>
+            </w:r>
+            <w:proofErr w:type="spellEnd"/>
+            <w:r>
+              <w:t xml:space="preserve"> is set.</w:t>
+            </w:r>
+          </w:p>
+        </w:tc>
+      </w:tr>
+      <w:tr>
+        <w:tc>
+          <w:tcPr>
+            <w:tcW w:w="2835" w:type="dxa"/>
+            <w:tcMar>
+              <w:top w:w="100" w:type="dxa"/>
+              <w:left w:w="100" w:type="dxa"/>
+              <w:bottom w:w="100" w:type="dxa"/>
+              <w:right w:w="100" w:type="dxa"/>
+            </w:tcMar>
+          </w:tcPr>
+          <w:p>
+            <w:pPr>
+              <w:widowControl w:val="0"/>
+              <w:spacing w:line="240" w:lineRule="auto"/>
+            </w:pPr>
+            <w:r>
+              <w:t xml:space="preserve">EPS ECU </w:t>
+            </w:r>
+          </w:p>
+          <w:p>
+            <w:pPr>
+              <w:widowControl w:val="0"/>
+              <w:spacing w:line="240" w:lineRule="auto"/>
+            </w:pPr>
+            <w:r>
+              <w:t>LKA Safety Functionality</w:t>
+            </w:r>
+          </w:p>
+        </w:tc>
+        <w:tc>
+          <w:tcPr>
+            <w:tcW w:w="6525" w:type="dxa"/>
+            <w:tcMar>
+              <w:top w:w="100" w:type="dxa"/>
+              <w:left w:w="100" w:type="dxa"/>
+              <w:bottom w:w="100" w:type="dxa"/>
+              <w:right w:w="100" w:type="dxa"/>
+            </w:tcMar>
+          </w:tcPr>
+          <w:p>
+            <w:pPr>
+              <w:widowControl w:val="0"/>
+              <w:spacing w:line="240" w:lineRule="auto"/>
+            </w:pPr>
+            <w:r>
+              <w:t xml:space="preserve">Component within the electronic power steering ECU responsible for ensuring that the lane keeping assistance is not forcing the car longer than </w:t>
+            </w:r>
+            <w:proofErr w:type="spellStart"/>
+            <w:r>
+              <w:t>Max_Duration</w:t>
+            </w:r>
+            <w:proofErr w:type="spellEnd"/>
+            <w:r>
+              <w:t xml:space="preserve"> to the center of the lane. </w:t>
+            </w:r>
+          </w:p>
+          <w:p>
+            <w:pPr>
+              <w:widowControl w:val="0"/>
+              <w:spacing w:line="240" w:lineRule="auto"/>
+            </w:pPr>
+          </w:p>
+          <w:p>
+            <w:pPr>
+              <w:widowControl w:val="0"/>
+              <w:spacing w:line="240" w:lineRule="auto"/>
+            </w:pPr>
+            <w:r>
+              <w:t xml:space="preserve">This component is also responsible for ensuring that the lane keeping assistance by forcing the car to the center of the lane is only </w:t>
+            </w:r>
+            <w:proofErr w:type="spellStart"/>
+            <w:r>
+              <w:t>applicated</w:t>
+            </w:r>
+            <w:proofErr w:type="spellEnd"/>
+            <w:r>
+              <w:t xml:space="preserve"> when the lane boundaries can be detected reliably.</w:t>
+            </w:r>
+          </w:p>
+        </w:tc>
+      </w:tr>
+      <w:tr>
+        <w:tc>
+          <w:tcPr>
+            <w:tcW w:w="2835" w:type="dxa"/>
+            <w:tcMar>
+              <w:top w:w="100" w:type="dxa"/>
+              <w:left w:w="100" w:type="dxa"/>
+              <w:bottom w:w="100" w:type="dxa"/>
+              <w:right w:w="100" w:type="dxa"/>
+            </w:tcMar>
+          </w:tcPr>
+          <w:p>
+            <w:pPr>
+              <w:widowControl w:val="0"/>
+              <w:spacing w:line="240" w:lineRule="auto"/>
+            </w:pPr>
+            <w:r>
+              <w:t xml:space="preserve">EPS ECU </w:t>
+            </w:r>
+          </w:p>
+          <w:p>
+            <w:pPr>
+              <w:widowControl w:val="0"/>
+              <w:spacing w:line="240" w:lineRule="auto"/>
+            </w:pPr>
+            <w:r>
               <w:lastRenderedPageBreak/>
-              <w:t>Normal Lane Assistance Functionality</w:t>
+              <w:t>Final Torque</w:t>
             </w:r>
           </w:p>
         </w:tc>
@@ -6681,7 +6979,7 @@
             </w:r>
             <w:r>
               <w:lastRenderedPageBreak/>
-              <w:t>responsible for receiving extra torque request from the camera sensor ECU and doing different non-safety tasks.</w:t>
+              <w:t>responsible for ensuring that the single torque values from LDW, LKA are combined with the drivers original steering torque and sent to the motor.</w:t>
             </w:r>
           </w:p>
         </w:tc>
@@ -6704,288 +7002,6 @@
             </w:pPr>
             <w:r>
               <w:lastRenderedPageBreak/>
-              <w:t>EPS ECU</w:t>
-            </w:r>
-          </w:p>
-          <w:p>
-            <w:pPr>
-              <w:widowControl w:val="0"/>
-              <w:spacing w:line="240" w:lineRule="auto"/>
-            </w:pPr>
-            <w:r>
-              <w:t>Driver Steering Torque</w:t>
-            </w:r>
-          </w:p>
-        </w:tc>
-        <w:tc>
-          <w:tcPr>
-            <w:tcW w:w="6525" w:type="dxa"/>
-            <w:tcMar>
-              <w:top w:w="100" w:type="dxa"/>
-              <w:left w:w="100" w:type="dxa"/>
-              <w:bottom w:w="100" w:type="dxa"/>
-              <w:right w:w="100" w:type="dxa"/>
-            </w:tcMar>
-          </w:tcPr>
-          <w:p>
-            <w:pPr>
-              <w:widowControl w:val="0"/>
-              <w:spacing w:line="240" w:lineRule="auto"/>
-            </w:pPr>
-            <w:r>
-              <w:t>Component within the electronic power steering ECU responsible for receiving the steering torque with which the driver moves the steering wheel.</w:t>
-            </w:r>
-          </w:p>
-        </w:tc>
-      </w:tr>
-      <w:tr>
-        <w:tc>
-          <w:tcPr>
-            <w:tcW w:w="2835" w:type="dxa"/>
-            <w:tcMar>
-              <w:top w:w="100" w:type="dxa"/>
-              <w:left w:w="100" w:type="dxa"/>
-              <w:bottom w:w="100" w:type="dxa"/>
-              <w:right w:w="100" w:type="dxa"/>
-            </w:tcMar>
-          </w:tcPr>
-          <w:p>
-            <w:pPr>
-              <w:widowControl w:val="0"/>
-              <w:spacing w:line="240" w:lineRule="auto"/>
-            </w:pPr>
-            <w:r>
-              <w:t>EPS ECU</w:t>
-            </w:r>
-          </w:p>
-          <w:p>
-            <w:pPr>
-              <w:widowControl w:val="0"/>
-              <w:spacing w:line="240" w:lineRule="auto"/>
-            </w:pPr>
-            <w:r>
-              <w:t>LDW Safety Functionality</w:t>
-            </w:r>
-          </w:p>
-        </w:tc>
-        <w:tc>
-          <w:tcPr>
-            <w:tcW w:w="6525" w:type="dxa"/>
-            <w:tcMar>
-              <w:top w:w="100" w:type="dxa"/>
-              <w:left w:w="100" w:type="dxa"/>
-              <w:bottom w:w="100" w:type="dxa"/>
-              <w:right w:w="100" w:type="dxa"/>
-            </w:tcMar>
-          </w:tcPr>
-          <w:p>
-            <w:pPr>
-              <w:widowControl w:val="0"/>
-              <w:spacing w:line="240" w:lineRule="auto"/>
-            </w:pPr>
-            <w:r>
-              <w:t xml:space="preserve">Component within the electronic power steering ECU responsible for keeping the lane departure warning action (oscillating torque) below </w:t>
-            </w:r>
-            <w:proofErr w:type="spellStart"/>
-            <w:r>
-              <w:t>Max_Torque_Amplitude</w:t>
-            </w:r>
-            <w:proofErr w:type="spellEnd"/>
-            <w:r>
-              <w:t xml:space="preserve"> and </w:t>
-            </w:r>
-            <w:proofErr w:type="spellStart"/>
-            <w:r>
-              <w:t>Max_Torque_Frequency</w:t>
-            </w:r>
-            <w:proofErr w:type="spellEnd"/>
-            <w:r>
-              <w:t>.</w:t>
-            </w:r>
-          </w:p>
-          <w:p>
-            <w:pPr>
-              <w:widowControl w:val="0"/>
-              <w:spacing w:line="240" w:lineRule="auto"/>
-            </w:pPr>
-          </w:p>
-          <w:p>
-            <w:pPr>
-              <w:widowControl w:val="0"/>
-              <w:spacing w:line="240" w:lineRule="auto"/>
-            </w:pPr>
-            <w:r>
-              <w:t xml:space="preserve">This component is also responsible for ensuring that the lane departure warning by means of vibration of the steering wheel is only </w:t>
-            </w:r>
-            <w:proofErr w:type="spellStart"/>
-            <w:r>
-              <w:t>applicated</w:t>
-            </w:r>
-            <w:proofErr w:type="spellEnd"/>
-            <w:r>
-              <w:t xml:space="preserve"> when </w:t>
-            </w:r>
-            <w:proofErr w:type="spellStart"/>
-            <w:r>
-              <w:t>LDW_On</w:t>
-            </w:r>
-            <w:proofErr w:type="spellEnd"/>
-            <w:r>
-              <w:t xml:space="preserve"> is set.</w:t>
-            </w:r>
-          </w:p>
-        </w:tc>
-      </w:tr>
-      <w:tr>
-        <w:tc>
-          <w:tcPr>
-            <w:tcW w:w="2835" w:type="dxa"/>
-            <w:tcMar>
-              <w:top w:w="100" w:type="dxa"/>
-              <w:left w:w="100" w:type="dxa"/>
-              <w:bottom w:w="100" w:type="dxa"/>
-              <w:right w:w="100" w:type="dxa"/>
-            </w:tcMar>
-          </w:tcPr>
-          <w:p>
-            <w:pPr>
-              <w:widowControl w:val="0"/>
-              <w:spacing w:line="240" w:lineRule="auto"/>
-            </w:pPr>
-            <w:r>
-              <w:t xml:space="preserve">EPS ECU </w:t>
-            </w:r>
-          </w:p>
-          <w:p>
-            <w:pPr>
-              <w:widowControl w:val="0"/>
-              <w:spacing w:line="240" w:lineRule="auto"/>
-            </w:pPr>
-            <w:r>
-              <w:t>LKA Safety Functionality</w:t>
-            </w:r>
-          </w:p>
-        </w:tc>
-        <w:tc>
-          <w:tcPr>
-            <w:tcW w:w="6525" w:type="dxa"/>
-            <w:tcMar>
-              <w:top w:w="100" w:type="dxa"/>
-              <w:left w:w="100" w:type="dxa"/>
-              <w:bottom w:w="100" w:type="dxa"/>
-              <w:right w:w="100" w:type="dxa"/>
-            </w:tcMar>
-          </w:tcPr>
-          <w:p>
-            <w:pPr>
-              <w:widowControl w:val="0"/>
-              <w:spacing w:line="240" w:lineRule="auto"/>
-            </w:pPr>
-            <w:r>
-              <w:t xml:space="preserve">Component within the electronic power steering ECU responsible for ensuring that the lane keeping assistance is not forcing the car longer than </w:t>
-            </w:r>
-            <w:proofErr w:type="spellStart"/>
-            <w:r>
-              <w:t>Max_Duration</w:t>
-            </w:r>
-            <w:proofErr w:type="spellEnd"/>
-            <w:r>
-              <w:t xml:space="preserve"> to the center of the lane. </w:t>
-            </w:r>
-          </w:p>
-          <w:p>
-            <w:pPr>
-              <w:widowControl w:val="0"/>
-              <w:spacing w:line="240" w:lineRule="auto"/>
-            </w:pPr>
-          </w:p>
-          <w:p>
-            <w:pPr>
-              <w:widowControl w:val="0"/>
-              <w:spacing w:line="240" w:lineRule="auto"/>
-            </w:pPr>
-            <w:r>
-              <w:t xml:space="preserve">This component is also responsible for ensuring that the lane keeping assistance by forcing the car to the center of the lane is only </w:t>
-            </w:r>
-            <w:proofErr w:type="spellStart"/>
-            <w:r>
-              <w:t>applicated</w:t>
-            </w:r>
-            <w:proofErr w:type="spellEnd"/>
-            <w:r>
-              <w:t xml:space="preserve"> when the lane boundaries can be detected reliably.</w:t>
-            </w:r>
-          </w:p>
-        </w:tc>
-      </w:tr>
-      <w:tr>
-        <w:tc>
-          <w:tcPr>
-            <w:tcW w:w="2835" w:type="dxa"/>
-            <w:tcMar>
-              <w:top w:w="100" w:type="dxa"/>
-              <w:left w:w="100" w:type="dxa"/>
-              <w:bottom w:w="100" w:type="dxa"/>
-              <w:right w:w="100" w:type="dxa"/>
-            </w:tcMar>
-          </w:tcPr>
-          <w:p>
-            <w:pPr>
-              <w:widowControl w:val="0"/>
-              <w:spacing w:line="240" w:lineRule="auto"/>
-            </w:pPr>
-            <w:r>
-              <w:t xml:space="preserve">EPS ECU </w:t>
-            </w:r>
-          </w:p>
-          <w:p>
-            <w:pPr>
-              <w:widowControl w:val="0"/>
-              <w:spacing w:line="240" w:lineRule="auto"/>
-            </w:pPr>
-            <w:r>
-              <w:t>Final Torque</w:t>
-            </w:r>
-          </w:p>
-        </w:tc>
-        <w:tc>
-          <w:tcPr>
-            <w:tcW w:w="6525" w:type="dxa"/>
-            <w:tcMar>
-              <w:top w:w="100" w:type="dxa"/>
-              <w:left w:w="100" w:type="dxa"/>
-              <w:bottom w:w="100" w:type="dxa"/>
-              <w:right w:w="100" w:type="dxa"/>
-            </w:tcMar>
-          </w:tcPr>
-          <w:p>
-            <w:pPr>
-              <w:widowControl w:val="0"/>
-              <w:spacing w:line="240" w:lineRule="auto"/>
-            </w:pPr>
-            <w:r>
-              <w:t>Component within the electronic power steering ECU responsible for ensuring that the single torque values from LDW, LKA are combined with the drivers original steering torque and sent to the motor.</w:t>
-            </w:r>
-          </w:p>
-        </w:tc>
-      </w:tr>
-      <w:tr>
-        <w:tc>
-          <w:tcPr>
-            <w:tcW w:w="2835" w:type="dxa"/>
-            <w:tcMar>
-              <w:top w:w="100" w:type="dxa"/>
-              <w:left w:w="100" w:type="dxa"/>
-              <w:bottom w:w="100" w:type="dxa"/>
-              <w:right w:w="100" w:type="dxa"/>
-            </w:tcMar>
-          </w:tcPr>
-          <w:p>
-            <w:pPr>
-              <w:widowControl w:val="0"/>
-              <w:spacing w:line="240" w:lineRule="auto"/>
-            </w:pPr>
-            <w:r>
               <w:t>Motor</w:t>
             </w:r>
           </w:p>
@@ -7018,7 +7034,7 @@
         <w:contextualSpacing w:val="0"/>
       </w:pPr>
       <w:bookmarkStart w:id="26" w:name="_g2lqf7kmbspk" w:colFirst="0" w:colLast="0"/>
-      <w:bookmarkStart w:id="27" w:name="_Toc496811481"/>
+      <w:bookmarkStart w:id="27" w:name="_Toc497467378"/>
       <w:bookmarkEnd w:id="26"/>
       <w:r>
         <w:t>Allocation of Functional Safety Requirements to Architecture Elements</w:t>
@@ -7373,7 +7389,6 @@
               <w:spacing w:line="240" w:lineRule="auto"/>
             </w:pPr>
             <w:r>
-              <w:lastRenderedPageBreak/>
               <w:t>Safety</w:t>
             </w:r>
           </w:p>
@@ -7411,12 +7426,7 @@
               <w:widowControl w:val="0"/>
             </w:pPr>
             <w:r>
-              <w:lastRenderedPageBreak/>
-              <w:t xml:space="preserve">The lane keeping item shall </w:t>
-            </w:r>
-            <w:r>
-              <w:lastRenderedPageBreak/>
-              <w:t xml:space="preserve">ensure that the lane departure oscillating torque frequency is below </w:t>
+              <w:t xml:space="preserve">The lane keeping item shall ensure that the lane departure oscillating torque frequency is below </w:t>
             </w:r>
             <w:proofErr w:type="spellStart"/>
             <w:r>
@@ -7531,7 +7541,6 @@
               <w:spacing w:line="240" w:lineRule="auto"/>
             </w:pPr>
             <w:r>
-              <w:lastRenderedPageBreak/>
               <w:t>Functional</w:t>
             </w:r>
           </w:p>
@@ -8076,6 +8085,7 @@
               <w:spacing w:line="240" w:lineRule="auto"/>
             </w:pPr>
             <w:r>
+              <w:lastRenderedPageBreak/>
               <w:t>Requirement</w:t>
             </w:r>
           </w:p>
@@ -8114,7 +8124,16 @@
                 <w:color w:val="auto"/>
                 <w:lang w:val="en-GB"/>
               </w:rPr>
-              <w:t xml:space="preserve">The electronic power steering ECU shall </w:t>
+              <w:lastRenderedPageBreak/>
+              <w:t xml:space="preserve">The electronic power steering </w:t>
+            </w:r>
+            <w:r>
+              <w:rPr>
+                <w:color w:val="auto"/>
+                <w:lang w:val="en-GB"/>
+              </w:rPr>
+              <w:lastRenderedPageBreak/>
+              <w:t xml:space="preserve">ECU shall </w:t>
             </w:r>
             <w:r>
               <w:rPr>
@@ -8226,9 +8245,10 @@
         <w:contextualSpacing w:val="0"/>
       </w:pPr>
       <w:bookmarkStart w:id="28" w:name="_4w6r8buy4lrp" w:colFirst="0" w:colLast="0"/>
-      <w:bookmarkStart w:id="29" w:name="_Toc496811482"/>
+      <w:bookmarkStart w:id="29" w:name="_Toc497467379"/>
       <w:bookmarkEnd w:id="28"/>
       <w:r>
+        <w:lastRenderedPageBreak/>
         <w:t>Warning and Degradation Concept</w:t>
       </w:r>
       <w:bookmarkEnd w:id="29"/>
@@ -8549,11 +8569,7 @@
               <w:spacing w:line="240" w:lineRule="auto"/>
             </w:pPr>
             <w:r>
-              <w:t xml:space="preserve">Turn off LKA </w:t>
-            </w:r>
-            <w:r>
-              <w:lastRenderedPageBreak/>
-              <w:t>functionality</w:t>
+              <w:t>Turn off LKA functionality</w:t>
             </w:r>
           </w:p>
         </w:tc>
@@ -8573,7 +8589,6 @@
               <w:spacing w:line="240" w:lineRule="auto"/>
             </w:pPr>
             <w:r>
-              <w:lastRenderedPageBreak/>
               <w:t>Malfunction_03,</w:t>
             </w:r>
           </w:p>
@@ -8583,7 +8598,6 @@
               <w:spacing w:line="240" w:lineRule="auto"/>
             </w:pPr>
             <w:r>
-              <w:lastRenderedPageBreak/>
               <w:t>Malfunction_05</w:t>
             </w:r>
           </w:p>
@@ -8604,12 +8618,7 @@
               <w:spacing w:line="240" w:lineRule="auto"/>
             </w:pPr>
             <w:r>
-              <w:lastRenderedPageBreak/>
-              <w:t xml:space="preserve">Yes, LKA added </w:t>
-            </w:r>
-            <w:r>
-              <w:lastRenderedPageBreak/>
-              <w:t>extra torque shall be set to zero</w:t>
+              <w:t>Yes, LKA added extra torque shall be set to zero</w:t>
             </w:r>
           </w:p>
         </w:tc>
@@ -8629,12 +8638,7 @@
               <w:spacing w:line="240" w:lineRule="auto"/>
             </w:pPr>
             <w:r>
-              <w:lastRenderedPageBreak/>
-              <w:t xml:space="preserve">Lane assistance </w:t>
-            </w:r>
-            <w:r>
-              <w:lastRenderedPageBreak/>
-              <w:t>functionality set inactive and malfunction warning to the driver via car display.</w:t>
+              <w:t>Lane assistance functionality set inactive and malfunction warning to the driver via car display.</w:t>
             </w:r>
           </w:p>
         </w:tc>
@@ -8762,7 +8766,7 @@
         <w:noProof/>
         <w:color w:val="767171" w:themeColor="background2" w:themeShade="80"/>
       </w:rPr>
-      <w:t>8</w:t>
+      <w:t>2</w:t>
     </w:r>
     <w:r>
       <w:rPr>
@@ -13316,7 +13320,7 @@
 </file>
 
 <file path=customXml/itemProps1.xml><?xml version="1.0" encoding="utf-8"?>
-<ds:datastoreItem xmlns:ds="http://schemas.openxmlformats.org/officeDocument/2006/customXml" ds:itemID="{D57FAEA2-DBCB-0641-BEE8-F5FF5FF30B2A}">
+<ds:datastoreItem xmlns:ds="http://schemas.openxmlformats.org/officeDocument/2006/customXml" ds:itemID="{03CB248E-2D34-1D46-B632-5B399BADA8A4}">
   <ds:schemaRefs>
     <ds:schemaRef ds:uri="http://schemas.openxmlformats.org/officeDocument/2006/bibliography"/>
   </ds:schemaRefs>

</xml_diff>